<commit_message>
Lexical analysis as a whole
</commit_message>
<xml_diff>
--- a/Docs/BNF.docx
+++ b/Docs/BNF.docx
@@ -9,11 +9,31 @@
           <w:rFonts w:ascii="Times New Roman" w:eastAsia="Times New Roman" w:hAnsi="Times New Roman" w:cs="Times New Roman"/>
         </w:rPr>
       </w:pPr>
-      <w:r>
+    </w:p>
+    <w:p>
+      <w:pPr>
+        <w:spacing w:before="100" w:beforeAutospacing="1" w:after="100" w:afterAutospacing="1"/>
         <w:rPr>
           <w:rFonts w:ascii="Times New Roman" w:eastAsia="Times New Roman" w:hAnsi="Times New Roman" w:cs="Times New Roman"/>
         </w:rPr>
-        <w:t>Some of the BNF notation include:</w:t>
+      </w:pPr>
+      <w:r>
+        <w:rPr>
+          <w:rFonts w:ascii="Times New Roman" w:eastAsia="Times New Roman" w:hAnsi="Times New Roman" w:cs="Times New Roman"/>
+        </w:rPr>
+        <w:t>BNF notatio</w:t>
+      </w:r>
+      <w:r>
+        <w:rPr>
+          <w:rFonts w:ascii="Times New Roman" w:eastAsia="Times New Roman" w:hAnsi="Times New Roman" w:cs="Times New Roman"/>
+        </w:rPr>
+        <w:t>n</w:t>
+      </w:r>
+      <w:r>
+        <w:rPr>
+          <w:rFonts w:ascii="Times New Roman" w:eastAsia="Times New Roman" w:hAnsi="Times New Roman" w:cs="Times New Roman"/>
+        </w:rPr>
+        <w:t>:</w:t>
       </w:r>
     </w:p>
     <w:p>
@@ -249,6 +269,45 @@
           <w:szCs w:val="20"/>
           <w:lang w:val="es-ES"/>
         </w:rPr>
+        <w:t>&lt;bloque</w:t>
+      </w:r>
+      <w:proofErr w:type="gramStart"/>
+      <w:r>
+        <w:rPr>
+          <w:rFonts w:ascii="Courier New" w:eastAsia="Times New Roman" w:hAnsi="Courier New" w:cs="Courier New"/>
+          <w:sz w:val="20"/>
+          <w:szCs w:val="20"/>
+          <w:lang w:val="es-ES"/>
+        </w:rPr>
+        <w:t>&gt; ::=</w:t>
+      </w:r>
+      <w:proofErr w:type="gramEnd"/>
+      <w:r>
+        <w:rPr>
+          <w:rFonts w:ascii="Courier New" w:eastAsia="Times New Roman" w:hAnsi="Courier New" w:cs="Courier New"/>
+          <w:sz w:val="20"/>
+          <w:szCs w:val="20"/>
+          <w:lang w:val="es-ES"/>
+        </w:rPr>
+        <w:t xml:space="preserve"> &lt;funciones&gt;</w:t>
+      </w:r>
+    </w:p>
+    <w:p>
+      <w:pPr>
+        <w:rPr>
+          <w:rFonts w:ascii="Courier New" w:eastAsia="Times New Roman" w:hAnsi="Courier New" w:cs="Courier New"/>
+          <w:sz w:val="20"/>
+          <w:szCs w:val="20"/>
+          <w:lang w:val="es-ES"/>
+        </w:rPr>
+      </w:pPr>
+      <w:r>
+        <w:rPr>
+          <w:rFonts w:ascii="Courier New" w:eastAsia="Times New Roman" w:hAnsi="Courier New" w:cs="Courier New"/>
+          <w:sz w:val="20"/>
+          <w:szCs w:val="20"/>
+          <w:lang w:val="es-ES"/>
+        </w:rPr>
         <w:t>&lt;funciones</w:t>
       </w:r>
       <w:proofErr w:type="gramStart"/>
@@ -301,6 +360,16 @@
           <w:lang w:val="es-ES"/>
         </w:rPr>
       </w:pPr>
+    </w:p>
+    <w:p>
+      <w:pPr>
+        <w:rPr>
+          <w:rFonts w:ascii="Courier New" w:eastAsia="Times New Roman" w:hAnsi="Courier New" w:cs="Courier New"/>
+          <w:sz w:val="20"/>
+          <w:szCs w:val="20"/>
+          <w:lang w:val="es-ES"/>
+        </w:rPr>
+      </w:pPr>
       <w:r>
         <w:rPr>
           <w:rFonts w:ascii="Courier New" w:eastAsia="Times New Roman" w:hAnsi="Courier New" w:cs="Courier New"/>
@@ -328,7 +397,16 @@
           <w:szCs w:val="20"/>
           <w:lang w:val="es-ES"/>
         </w:rPr>
-        <w:t xml:space="preserve"> principal ‘{}</w:t>
+        <w:t xml:space="preserve"> principal ‘</w:t>
+      </w:r>
+      <w:r>
+        <w:rPr>
+          <w:rFonts w:ascii="Courier New" w:eastAsia="Times New Roman" w:hAnsi="Courier New" w:cs="Courier New"/>
+          <w:sz w:val="20"/>
+          <w:szCs w:val="20"/>
+          <w:lang w:val="es-ES"/>
+        </w:rPr>
+        <w:t>()</w:t>
       </w:r>
     </w:p>
     <w:p>
@@ -544,156 +622,2109 @@
           <w:lang w:val="es-ES"/>
         </w:rPr>
       </w:pPr>
-    </w:p>
-    <w:p>
-      <w:pPr>
-        <w:rPr>
-          <w:rFonts w:ascii="Courier New" w:eastAsia="Times New Roman" w:hAnsi="Courier New" w:cs="Courier New"/>
-          <w:sz w:val="20"/>
-          <w:szCs w:val="20"/>
-          <w:lang w:val="es-ES"/>
-        </w:rPr>
-      </w:pPr>
-      <w:r>
-        <w:rPr>
-          <w:rFonts w:ascii="Courier New" w:eastAsia="Times New Roman" w:hAnsi="Courier New" w:cs="Courier New"/>
-          <w:sz w:val="20"/>
-          <w:szCs w:val="20"/>
-          <w:lang w:val="es-ES"/>
-        </w:rPr>
-        <w:t>&lt;declaraciones</w:t>
-      </w:r>
-      <w:proofErr w:type="gramStart"/>
-      <w:r>
-        <w:rPr>
-          <w:rFonts w:ascii="Courier New" w:eastAsia="Times New Roman" w:hAnsi="Courier New" w:cs="Courier New"/>
-          <w:sz w:val="20"/>
-          <w:szCs w:val="20"/>
-          <w:lang w:val="es-ES"/>
-        </w:rPr>
-        <w:t>&gt; ::=</w:t>
-      </w:r>
-      <w:proofErr w:type="gramEnd"/>
-      <w:r>
-        <w:rPr>
-          <w:rFonts w:ascii="Courier New" w:eastAsia="Times New Roman" w:hAnsi="Courier New" w:cs="Courier New"/>
-          <w:sz w:val="20"/>
-          <w:szCs w:val="20"/>
-          <w:lang w:val="es-ES"/>
-        </w:rPr>
-        <w:t xml:space="preserve"> {&lt;declaraciones&gt;}*</w:t>
-      </w:r>
-    </w:p>
-    <w:p>
-      <w:pPr>
-        <w:rPr>
-          <w:rFonts w:ascii="Courier New" w:eastAsia="Times New Roman" w:hAnsi="Courier New" w:cs="Courier New"/>
-          <w:sz w:val="20"/>
-          <w:szCs w:val="20"/>
-          <w:lang w:val="es-ES"/>
-        </w:rPr>
-      </w:pPr>
-      <w:r>
-        <w:rPr>
-          <w:rFonts w:ascii="Courier New" w:eastAsia="Times New Roman" w:hAnsi="Courier New" w:cs="Courier New"/>
-          <w:sz w:val="20"/>
-          <w:szCs w:val="20"/>
-          <w:lang w:val="es-ES"/>
-        </w:rPr>
-        <w:t>&lt;</w:t>
-      </w:r>
-      <w:proofErr w:type="spellStart"/>
-      <w:r>
-        <w:rPr>
-          <w:rFonts w:ascii="Courier New" w:eastAsia="Times New Roman" w:hAnsi="Courier New" w:cs="Courier New"/>
-          <w:sz w:val="20"/>
-          <w:szCs w:val="20"/>
-          <w:lang w:val="es-ES"/>
-        </w:rPr>
-        <w:t>declaracion</w:t>
-      </w:r>
-      <w:proofErr w:type="spellEnd"/>
-      <w:proofErr w:type="gramStart"/>
-      <w:r>
-        <w:rPr>
-          <w:rFonts w:ascii="Courier New" w:eastAsia="Times New Roman" w:hAnsi="Courier New" w:cs="Courier New"/>
-          <w:sz w:val="20"/>
-          <w:szCs w:val="20"/>
-          <w:lang w:val="es-ES"/>
-        </w:rPr>
-        <w:t>&gt; ::=</w:t>
-      </w:r>
-      <w:proofErr w:type="gramEnd"/>
-      <w:r>
-        <w:rPr>
-          <w:rFonts w:ascii="Courier New" w:eastAsia="Times New Roman" w:hAnsi="Courier New" w:cs="Courier New"/>
-          <w:sz w:val="20"/>
-          <w:szCs w:val="20"/>
-          <w:lang w:val="es-ES"/>
-        </w:rPr>
-        <w:t xml:space="preserve"> &lt;tipo-dato&gt;&lt;id&gt;;</w:t>
-      </w:r>
-    </w:p>
-    <w:p>
-      <w:pPr>
-        <w:rPr>
-          <w:rFonts w:ascii="Courier New" w:eastAsia="Times New Roman" w:hAnsi="Courier New" w:cs="Courier New"/>
-          <w:sz w:val="20"/>
-          <w:szCs w:val="20"/>
-          <w:lang w:val="es-ES"/>
-        </w:rPr>
-      </w:pPr>
-      <w:r>
-        <w:rPr>
-          <w:rFonts w:ascii="Courier New" w:eastAsia="Times New Roman" w:hAnsi="Courier New" w:cs="Courier New"/>
-          <w:sz w:val="20"/>
-          <w:szCs w:val="20"/>
-          <w:lang w:val="es-ES"/>
-        </w:rPr>
-        <w:t>&lt;retorno</w:t>
-      </w:r>
-      <w:proofErr w:type="gramStart"/>
-      <w:r>
-        <w:rPr>
-          <w:rFonts w:ascii="Courier New" w:eastAsia="Times New Roman" w:hAnsi="Courier New" w:cs="Courier New"/>
-          <w:sz w:val="20"/>
-          <w:szCs w:val="20"/>
-          <w:lang w:val="es-ES"/>
-        </w:rPr>
-        <w:t>&gt; ::=</w:t>
-      </w:r>
-      <w:proofErr w:type="gramEnd"/>
-      <w:r>
-        <w:rPr>
-          <w:rFonts w:ascii="Courier New" w:eastAsia="Times New Roman" w:hAnsi="Courier New" w:cs="Courier New"/>
-          <w:sz w:val="20"/>
-          <w:szCs w:val="20"/>
-          <w:lang w:val="es-ES"/>
-        </w:rPr>
-        <w:t xml:space="preserve"> regresa&lt;id&gt;;</w:t>
-      </w:r>
-    </w:p>
-    <w:p>
-      <w:pPr>
-        <w:rPr>
-          <w:rFonts w:ascii="Courier New" w:eastAsia="Times New Roman" w:hAnsi="Courier New" w:cs="Courier New"/>
-          <w:sz w:val="20"/>
-          <w:szCs w:val="20"/>
-          <w:lang w:val="es-ES"/>
-        </w:rPr>
-      </w:pPr>
-    </w:p>
-    <w:p>
-      <w:pPr>
-        <w:rPr>
-          <w:rFonts w:ascii="Courier New" w:eastAsia="Times New Roman" w:hAnsi="Courier New" w:cs="Courier New"/>
-          <w:sz w:val="20"/>
-          <w:szCs w:val="20"/>
-          <w:lang w:val="es-ES"/>
-        </w:rPr>
-      </w:pPr>
       <w:bookmarkStart w:id="0" w:name="_GoBack"/>
       <w:bookmarkEnd w:id="0"/>
+    </w:p>
+    <w:p>
+      <w:pPr>
+        <w:rPr>
+          <w:rFonts w:ascii="Courier New" w:eastAsia="Times New Roman" w:hAnsi="Courier New" w:cs="Courier New"/>
+          <w:sz w:val="20"/>
+          <w:szCs w:val="20"/>
+          <w:lang w:val="es-ES"/>
+        </w:rPr>
+      </w:pPr>
+      <w:r>
+        <w:rPr>
+          <w:rFonts w:ascii="Courier New" w:eastAsia="Times New Roman" w:hAnsi="Courier New" w:cs="Courier New"/>
+          <w:sz w:val="20"/>
+          <w:szCs w:val="20"/>
+          <w:lang w:val="es-ES"/>
+        </w:rPr>
+        <w:t>&lt;declaraciones</w:t>
+      </w:r>
+      <w:proofErr w:type="gramStart"/>
+      <w:r>
+        <w:rPr>
+          <w:rFonts w:ascii="Courier New" w:eastAsia="Times New Roman" w:hAnsi="Courier New" w:cs="Courier New"/>
+          <w:sz w:val="20"/>
+          <w:szCs w:val="20"/>
+          <w:lang w:val="es-ES"/>
+        </w:rPr>
+        <w:t>&gt; ::=</w:t>
+      </w:r>
+      <w:proofErr w:type="gramEnd"/>
+      <w:r>
+        <w:rPr>
+          <w:rFonts w:ascii="Courier New" w:eastAsia="Times New Roman" w:hAnsi="Courier New" w:cs="Courier New"/>
+          <w:sz w:val="20"/>
+          <w:szCs w:val="20"/>
+          <w:lang w:val="es-ES"/>
+        </w:rPr>
+        <w:t xml:space="preserve"> {&lt;</w:t>
+      </w:r>
+      <w:r>
+        <w:rPr>
+          <w:rFonts w:ascii="Courier New" w:eastAsia="Times New Roman" w:hAnsi="Courier New" w:cs="Courier New"/>
+          <w:sz w:val="20"/>
+          <w:szCs w:val="20"/>
+          <w:lang w:val="es-ES"/>
+        </w:rPr>
+        <w:t>declaración</w:t>
+      </w:r>
+      <w:r>
+        <w:rPr>
+          <w:rFonts w:ascii="Courier New" w:eastAsia="Times New Roman" w:hAnsi="Courier New" w:cs="Courier New"/>
+          <w:sz w:val="20"/>
+          <w:szCs w:val="20"/>
+          <w:lang w:val="es-ES"/>
+        </w:rPr>
+        <w:t>&gt;}*</w:t>
+      </w:r>
+    </w:p>
+    <w:p>
+      <w:pPr>
+        <w:rPr>
+          <w:rFonts w:ascii="Courier New" w:eastAsia="Times New Roman" w:hAnsi="Courier New" w:cs="Courier New"/>
+          <w:sz w:val="20"/>
+          <w:szCs w:val="20"/>
+          <w:lang w:val="es-ES"/>
+        </w:rPr>
+      </w:pPr>
+      <w:r>
+        <w:rPr>
+          <w:rFonts w:ascii="Courier New" w:eastAsia="Times New Roman" w:hAnsi="Courier New" w:cs="Courier New"/>
+          <w:sz w:val="20"/>
+          <w:szCs w:val="20"/>
+          <w:lang w:val="es-ES"/>
+        </w:rPr>
+        <w:t>&lt;</w:t>
+      </w:r>
+      <w:r>
+        <w:rPr>
+          <w:rFonts w:ascii="Courier New" w:eastAsia="Times New Roman" w:hAnsi="Courier New" w:cs="Courier New"/>
+          <w:sz w:val="20"/>
+          <w:szCs w:val="20"/>
+          <w:lang w:val="es-ES"/>
+        </w:rPr>
+        <w:t>declaración</w:t>
+      </w:r>
+      <w:proofErr w:type="gramStart"/>
+      <w:r>
+        <w:rPr>
+          <w:rFonts w:ascii="Courier New" w:eastAsia="Times New Roman" w:hAnsi="Courier New" w:cs="Courier New"/>
+          <w:sz w:val="20"/>
+          <w:szCs w:val="20"/>
+          <w:lang w:val="es-ES"/>
+        </w:rPr>
+        <w:t>&gt; ::=</w:t>
+      </w:r>
+      <w:proofErr w:type="gramEnd"/>
+      <w:r>
+        <w:rPr>
+          <w:rFonts w:ascii="Courier New" w:eastAsia="Times New Roman" w:hAnsi="Courier New" w:cs="Courier New"/>
+          <w:sz w:val="20"/>
+          <w:szCs w:val="20"/>
+          <w:lang w:val="es-ES"/>
+        </w:rPr>
+        <w:t xml:space="preserve"> &lt;tipo-dato&gt;&lt;id&gt;;</w:t>
+      </w:r>
+    </w:p>
+    <w:p>
+      <w:pPr>
+        <w:rPr>
+          <w:rFonts w:ascii="Courier New" w:eastAsia="Times New Roman" w:hAnsi="Courier New" w:cs="Courier New"/>
+          <w:sz w:val="20"/>
+          <w:szCs w:val="20"/>
+          <w:lang w:val="es-ES"/>
+        </w:rPr>
+      </w:pPr>
+    </w:p>
+    <w:p>
+      <w:pPr>
+        <w:rPr>
+          <w:rFonts w:ascii="Courier New" w:eastAsia="Times New Roman" w:hAnsi="Courier New" w:cs="Courier New"/>
+          <w:sz w:val="20"/>
+          <w:szCs w:val="20"/>
+          <w:lang w:val="es-ES"/>
+        </w:rPr>
+      </w:pPr>
+      <w:r>
+        <w:rPr>
+          <w:rFonts w:ascii="Courier New" w:eastAsia="Times New Roman" w:hAnsi="Courier New" w:cs="Courier New"/>
+          <w:sz w:val="20"/>
+          <w:szCs w:val="20"/>
+          <w:lang w:val="es-ES"/>
+        </w:rPr>
+        <w:t>&lt;bloque</w:t>
+      </w:r>
+      <w:proofErr w:type="gramStart"/>
+      <w:r>
+        <w:rPr>
+          <w:rFonts w:ascii="Courier New" w:eastAsia="Times New Roman" w:hAnsi="Courier New" w:cs="Courier New"/>
+          <w:sz w:val="20"/>
+          <w:szCs w:val="20"/>
+          <w:lang w:val="es-ES"/>
+        </w:rPr>
+        <w:t>&gt; ::=</w:t>
+      </w:r>
+      <w:proofErr w:type="gramEnd"/>
+      <w:r>
+        <w:rPr>
+          <w:rFonts w:ascii="Courier New" w:eastAsia="Times New Roman" w:hAnsi="Courier New" w:cs="Courier New"/>
+          <w:sz w:val="20"/>
+          <w:szCs w:val="20"/>
+          <w:lang w:val="es-ES"/>
+        </w:rPr>
+        <w:t xml:space="preserve"> &lt;asignaciones&gt;|&lt;&gt;|&lt;errores&gt;</w:t>
+      </w:r>
+    </w:p>
+    <w:p>
+      <w:pPr>
+        <w:rPr>
+          <w:rFonts w:ascii="Courier New" w:eastAsia="Times New Roman" w:hAnsi="Courier New" w:cs="Courier New"/>
+          <w:sz w:val="20"/>
+          <w:szCs w:val="20"/>
+          <w:lang w:val="es-ES"/>
+        </w:rPr>
+      </w:pPr>
+    </w:p>
+    <w:p>
+      <w:pPr>
+        <w:rPr>
+          <w:rFonts w:ascii="Courier New" w:eastAsia="Times New Roman" w:hAnsi="Courier New" w:cs="Courier New"/>
+          <w:sz w:val="20"/>
+          <w:szCs w:val="20"/>
+          <w:lang w:val="es-ES"/>
+        </w:rPr>
+      </w:pPr>
+      <w:r>
+        <w:rPr>
+          <w:rFonts w:ascii="Courier New" w:eastAsia="Times New Roman" w:hAnsi="Courier New" w:cs="Courier New"/>
+          <w:sz w:val="20"/>
+          <w:szCs w:val="20"/>
+          <w:lang w:val="es-ES"/>
+        </w:rPr>
+        <w:t>&lt;operaciones</w:t>
+      </w:r>
+      <w:proofErr w:type="gramStart"/>
+      <w:r>
+        <w:rPr>
+          <w:rFonts w:ascii="Courier New" w:eastAsia="Times New Roman" w:hAnsi="Courier New" w:cs="Courier New"/>
+          <w:sz w:val="20"/>
+          <w:szCs w:val="20"/>
+          <w:lang w:val="es-ES"/>
+        </w:rPr>
+        <w:t>&gt; ::=</w:t>
+      </w:r>
+      <w:proofErr w:type="gramEnd"/>
+      <w:r>
+        <w:rPr>
+          <w:rFonts w:ascii="Courier New" w:eastAsia="Times New Roman" w:hAnsi="Courier New" w:cs="Courier New"/>
+          <w:sz w:val="20"/>
+          <w:szCs w:val="20"/>
+          <w:lang w:val="es-ES"/>
+        </w:rPr>
+        <w:t xml:space="preserve"> {&lt;</w:t>
+      </w:r>
+      <w:r>
+        <w:rPr>
+          <w:rFonts w:ascii="Courier New" w:eastAsia="Times New Roman" w:hAnsi="Courier New" w:cs="Courier New"/>
+          <w:sz w:val="20"/>
+          <w:szCs w:val="20"/>
+          <w:lang w:val="es-ES"/>
+        </w:rPr>
+        <w:t>operación</w:t>
+      </w:r>
+      <w:r>
+        <w:rPr>
+          <w:rFonts w:ascii="Courier New" w:eastAsia="Times New Roman" w:hAnsi="Courier New" w:cs="Courier New"/>
+          <w:sz w:val="20"/>
+          <w:szCs w:val="20"/>
+          <w:lang w:val="es-ES"/>
+        </w:rPr>
+        <w:t>&gt;}</w:t>
+      </w:r>
+      <w:r>
+        <w:rPr>
+          <w:rFonts w:ascii="Courier New" w:eastAsia="Times New Roman" w:hAnsi="Courier New" w:cs="Courier New"/>
+          <w:sz w:val="20"/>
+          <w:szCs w:val="20"/>
+          <w:lang w:val="es-ES"/>
+        </w:rPr>
+        <w:t>*</w:t>
+      </w:r>
+    </w:p>
+    <w:p>
+      <w:pPr>
+        <w:rPr>
+          <w:rFonts w:ascii="Courier New" w:eastAsia="Times New Roman" w:hAnsi="Courier New" w:cs="Courier New"/>
+          <w:sz w:val="20"/>
+          <w:szCs w:val="20"/>
+          <w:lang w:val="es-ES"/>
+        </w:rPr>
+      </w:pPr>
+      <w:r>
+        <w:rPr>
+          <w:rFonts w:ascii="Courier New" w:eastAsia="Times New Roman" w:hAnsi="Courier New" w:cs="Courier New"/>
+          <w:sz w:val="20"/>
+          <w:szCs w:val="20"/>
+          <w:lang w:val="es-ES"/>
+        </w:rPr>
+        <w:t>&lt;operación</w:t>
+      </w:r>
+      <w:proofErr w:type="gramStart"/>
+      <w:r>
+        <w:rPr>
+          <w:rFonts w:ascii="Courier New" w:eastAsia="Times New Roman" w:hAnsi="Courier New" w:cs="Courier New"/>
+          <w:sz w:val="20"/>
+          <w:szCs w:val="20"/>
+          <w:lang w:val="es-ES"/>
+        </w:rPr>
+        <w:t>&gt; ::=</w:t>
+      </w:r>
+      <w:proofErr w:type="gramEnd"/>
+      <w:r>
+        <w:rPr>
+          <w:rFonts w:ascii="Courier New" w:eastAsia="Times New Roman" w:hAnsi="Courier New" w:cs="Courier New"/>
+          <w:sz w:val="20"/>
+          <w:szCs w:val="20"/>
+          <w:lang w:val="es-ES"/>
+        </w:rPr>
+        <w:t xml:space="preserve"> &lt;</w:t>
+      </w:r>
+      <w:r>
+        <w:rPr>
+          <w:rFonts w:ascii="Courier New" w:eastAsia="Times New Roman" w:hAnsi="Courier New" w:cs="Courier New"/>
+          <w:sz w:val="20"/>
+          <w:szCs w:val="20"/>
+          <w:lang w:val="es-ES"/>
+        </w:rPr>
+        <w:t>operador</w:t>
+      </w:r>
+      <w:r>
+        <w:rPr>
+          <w:rFonts w:ascii="Courier New" w:eastAsia="Times New Roman" w:hAnsi="Courier New" w:cs="Courier New"/>
+          <w:sz w:val="20"/>
+          <w:szCs w:val="20"/>
+          <w:lang w:val="es-ES"/>
+        </w:rPr>
+        <w:t>&gt;</w:t>
+      </w:r>
+      <w:r>
+        <w:rPr>
+          <w:rFonts w:ascii="Courier New" w:eastAsia="Times New Roman" w:hAnsi="Courier New" w:cs="Courier New"/>
+          <w:sz w:val="20"/>
+          <w:szCs w:val="20"/>
+          <w:lang w:val="es-ES"/>
+        </w:rPr>
+        <w:t xml:space="preserve">&lt;operando&gt;&lt;operador&gt; </w:t>
+      </w:r>
+    </w:p>
+    <w:p>
+      <w:pPr>
+        <w:rPr>
+          <w:rFonts w:ascii="Courier New" w:eastAsia="Times New Roman" w:hAnsi="Courier New" w:cs="Courier New"/>
+          <w:sz w:val="20"/>
+          <w:szCs w:val="20"/>
+          <w:lang w:val="es-ES"/>
+        </w:rPr>
+      </w:pPr>
+      <w:r>
+        <w:rPr>
+          <w:rFonts w:ascii="Courier New" w:eastAsia="Times New Roman" w:hAnsi="Courier New" w:cs="Courier New"/>
+          <w:sz w:val="20"/>
+          <w:szCs w:val="20"/>
+          <w:lang w:val="es-ES"/>
+        </w:rPr>
+        <w:t>&lt;operador</w:t>
+      </w:r>
+      <w:proofErr w:type="gramStart"/>
+      <w:r>
+        <w:rPr>
+          <w:rFonts w:ascii="Courier New" w:eastAsia="Times New Roman" w:hAnsi="Courier New" w:cs="Courier New"/>
+          <w:sz w:val="20"/>
+          <w:szCs w:val="20"/>
+          <w:lang w:val="es-ES"/>
+        </w:rPr>
+        <w:t>&gt; ::=</w:t>
+      </w:r>
+      <w:proofErr w:type="gramEnd"/>
+      <w:r>
+        <w:rPr>
+          <w:rFonts w:ascii="Courier New" w:eastAsia="Times New Roman" w:hAnsi="Courier New" w:cs="Courier New"/>
+          <w:sz w:val="20"/>
+          <w:szCs w:val="20"/>
+          <w:lang w:val="es-ES"/>
+        </w:rPr>
+        <w:t xml:space="preserve"> &lt;tipo-dato&gt;</w:t>
+      </w:r>
+    </w:p>
+    <w:p>
+      <w:pPr>
+        <w:rPr>
+          <w:rFonts w:ascii="Courier New" w:eastAsia="Times New Roman" w:hAnsi="Courier New" w:cs="Courier New"/>
+          <w:sz w:val="20"/>
+          <w:szCs w:val="20"/>
+          <w:lang w:val="es-ES"/>
+        </w:rPr>
+      </w:pPr>
+    </w:p>
+    <w:p>
+      <w:pPr>
+        <w:rPr>
+          <w:rFonts w:ascii="Courier New" w:eastAsia="Times New Roman" w:hAnsi="Courier New" w:cs="Courier New"/>
+          <w:sz w:val="20"/>
+          <w:szCs w:val="20"/>
+          <w:lang w:val="es-ES"/>
+        </w:rPr>
+      </w:pPr>
+      <w:r>
+        <w:rPr>
+          <w:rFonts w:ascii="Courier New" w:eastAsia="Times New Roman" w:hAnsi="Courier New" w:cs="Courier New"/>
+          <w:sz w:val="20"/>
+          <w:szCs w:val="20"/>
+          <w:lang w:val="es-ES"/>
+        </w:rPr>
+        <w:t>&lt;tipo-dato</w:t>
+      </w:r>
+      <w:proofErr w:type="gramStart"/>
+      <w:r>
+        <w:rPr>
+          <w:rFonts w:ascii="Courier New" w:eastAsia="Times New Roman" w:hAnsi="Courier New" w:cs="Courier New"/>
+          <w:sz w:val="20"/>
+          <w:szCs w:val="20"/>
+          <w:lang w:val="es-ES"/>
+        </w:rPr>
+        <w:t>&gt;::</w:t>
+      </w:r>
+      <w:proofErr w:type="gramEnd"/>
+      <w:r>
+        <w:rPr>
+          <w:rFonts w:ascii="Courier New" w:eastAsia="Times New Roman" w:hAnsi="Courier New" w:cs="Courier New"/>
+          <w:sz w:val="20"/>
+          <w:szCs w:val="20"/>
+          <w:lang w:val="es-ES"/>
+        </w:rPr>
+        <w:t>=</w:t>
+      </w:r>
+      <w:r>
+        <w:rPr>
+          <w:rFonts w:ascii="Courier New" w:eastAsia="Times New Roman" w:hAnsi="Courier New" w:cs="Courier New"/>
+          <w:sz w:val="20"/>
+          <w:szCs w:val="20"/>
+          <w:lang w:val="es-ES"/>
+        </w:rPr>
+        <w:t xml:space="preserve"> </w:t>
+      </w:r>
+      <w:r>
+        <w:rPr>
+          <w:rFonts w:ascii="Courier New" w:eastAsia="Times New Roman" w:hAnsi="Courier New" w:cs="Courier New"/>
+          <w:sz w:val="20"/>
+          <w:szCs w:val="20"/>
+          <w:lang w:val="es-ES"/>
+        </w:rPr>
+        <w:t>&lt;entero&gt;|&lt;real&gt;|&lt;cadena&gt;</w:t>
+      </w:r>
+      <w:r>
+        <w:rPr>
+          <w:rFonts w:ascii="Courier New" w:eastAsia="Times New Roman" w:hAnsi="Courier New" w:cs="Courier New"/>
+          <w:sz w:val="20"/>
+          <w:szCs w:val="20"/>
+          <w:lang w:val="es-ES"/>
+        </w:rPr>
+        <w:t>|&lt;función&gt;</w:t>
+      </w:r>
+      <w:r>
+        <w:rPr>
+          <w:rFonts w:ascii="Courier New" w:eastAsia="Times New Roman" w:hAnsi="Courier New" w:cs="Courier New"/>
+          <w:sz w:val="20"/>
+          <w:szCs w:val="20"/>
+          <w:lang w:val="es-ES"/>
+        </w:rPr>
+        <w:t xml:space="preserve"> </w:t>
+      </w:r>
+    </w:p>
+    <w:p>
+      <w:pPr>
+        <w:rPr>
+          <w:rFonts w:ascii="Courier New" w:eastAsia="Times New Roman" w:hAnsi="Courier New" w:cs="Courier New"/>
+          <w:sz w:val="20"/>
+          <w:szCs w:val="20"/>
+          <w:lang w:val="es-ES"/>
+        </w:rPr>
+      </w:pPr>
+      <w:r>
+        <w:rPr>
+          <w:rFonts w:ascii="Courier New" w:eastAsia="Times New Roman" w:hAnsi="Courier New" w:cs="Courier New"/>
+          <w:sz w:val="20"/>
+          <w:szCs w:val="20"/>
+          <w:lang w:val="es-ES"/>
+        </w:rPr>
+        <w:t>&lt;operando</w:t>
+      </w:r>
+      <w:proofErr w:type="gramStart"/>
+      <w:r>
+        <w:rPr>
+          <w:rFonts w:ascii="Courier New" w:eastAsia="Times New Roman" w:hAnsi="Courier New" w:cs="Courier New"/>
+          <w:sz w:val="20"/>
+          <w:szCs w:val="20"/>
+          <w:lang w:val="es-ES"/>
+        </w:rPr>
+        <w:t>&gt; ::=</w:t>
+      </w:r>
+      <w:proofErr w:type="gramEnd"/>
+      <w:r>
+        <w:rPr>
+          <w:rFonts w:ascii="Courier New" w:eastAsia="Times New Roman" w:hAnsi="Courier New" w:cs="Courier New"/>
+          <w:sz w:val="20"/>
+          <w:szCs w:val="20"/>
+          <w:lang w:val="es-ES"/>
+        </w:rPr>
+        <w:t xml:space="preserve"> &lt;</w:t>
+      </w:r>
+      <w:r>
+        <w:rPr>
+          <w:rFonts w:ascii="Courier New" w:eastAsia="Times New Roman" w:hAnsi="Courier New" w:cs="Courier New"/>
+          <w:sz w:val="20"/>
+          <w:szCs w:val="20"/>
+          <w:lang w:val="es-ES"/>
+        </w:rPr>
+        <w:t>operación-lógica</w:t>
+      </w:r>
+      <w:r>
+        <w:rPr>
+          <w:rFonts w:ascii="Courier New" w:eastAsia="Times New Roman" w:hAnsi="Courier New" w:cs="Courier New"/>
+          <w:sz w:val="20"/>
+          <w:szCs w:val="20"/>
+          <w:lang w:val="es-ES"/>
+        </w:rPr>
+        <w:t>&gt;|</w:t>
+      </w:r>
+      <w:r>
+        <w:rPr>
+          <w:rFonts w:ascii="Courier New" w:eastAsia="Times New Roman" w:hAnsi="Courier New" w:cs="Courier New"/>
+          <w:sz w:val="20"/>
+          <w:szCs w:val="20"/>
+          <w:lang w:val="es-ES"/>
+        </w:rPr>
+        <w:t>&gt;&lt;operación-relacional&gt;</w:t>
+      </w:r>
+      <w:r>
+        <w:rPr>
+          <w:rFonts w:ascii="Courier New" w:eastAsia="Times New Roman" w:hAnsi="Courier New" w:cs="Courier New"/>
+          <w:sz w:val="20"/>
+          <w:szCs w:val="20"/>
+          <w:lang w:val="es-ES"/>
+        </w:rPr>
+        <w:t>|</w:t>
+      </w:r>
+      <w:r>
+        <w:rPr>
+          <w:rFonts w:ascii="Courier New" w:eastAsia="Times New Roman" w:hAnsi="Courier New" w:cs="Courier New"/>
+          <w:sz w:val="20"/>
+          <w:szCs w:val="20"/>
+          <w:lang w:val="es-ES"/>
+        </w:rPr>
+        <w:t>&gt;&lt;operación-aritmetica&gt;</w:t>
+      </w:r>
+    </w:p>
+    <w:p>
+      <w:pPr>
+        <w:rPr>
+          <w:rFonts w:ascii="Courier New" w:eastAsia="Times New Roman" w:hAnsi="Courier New" w:cs="Courier New"/>
+          <w:sz w:val="20"/>
+          <w:szCs w:val="20"/>
+          <w:lang w:val="es-ES"/>
+        </w:rPr>
+      </w:pPr>
+    </w:p>
+    <w:p>
+      <w:pPr>
+        <w:rPr>
+          <w:rFonts w:ascii="Courier New" w:eastAsia="Times New Roman" w:hAnsi="Courier New" w:cs="Courier New"/>
+          <w:sz w:val="20"/>
+          <w:szCs w:val="20"/>
+          <w:lang w:val="es-ES"/>
+        </w:rPr>
+      </w:pPr>
+      <w:r>
+        <w:rPr>
+          <w:rFonts w:ascii="Courier New" w:eastAsia="Times New Roman" w:hAnsi="Courier New" w:cs="Courier New"/>
+          <w:sz w:val="20"/>
+          <w:szCs w:val="20"/>
+          <w:lang w:val="es-ES"/>
+        </w:rPr>
+        <w:t>&lt;operación-</w:t>
+      </w:r>
+      <w:r>
+        <w:rPr>
+          <w:rFonts w:ascii="Courier New" w:eastAsia="Times New Roman" w:hAnsi="Courier New" w:cs="Courier New"/>
+          <w:sz w:val="20"/>
+          <w:szCs w:val="20"/>
+          <w:lang w:val="es-ES"/>
+        </w:rPr>
+        <w:t>lógica</w:t>
+      </w:r>
+      <w:proofErr w:type="gramStart"/>
+      <w:r>
+        <w:rPr>
+          <w:rFonts w:ascii="Courier New" w:eastAsia="Times New Roman" w:hAnsi="Courier New" w:cs="Courier New"/>
+          <w:sz w:val="20"/>
+          <w:szCs w:val="20"/>
+          <w:lang w:val="es-ES"/>
+        </w:rPr>
+        <w:t>&gt; ::=</w:t>
+      </w:r>
+      <w:proofErr w:type="gramEnd"/>
+      <w:r>
+        <w:rPr>
+          <w:rFonts w:ascii="Courier New" w:eastAsia="Times New Roman" w:hAnsi="Courier New" w:cs="Courier New"/>
+          <w:sz w:val="20"/>
+          <w:szCs w:val="20"/>
+          <w:lang w:val="es-ES"/>
+        </w:rPr>
+        <w:t xml:space="preserve"> </w:t>
+      </w:r>
+      <w:r>
+        <w:rPr>
+          <w:rFonts w:ascii="Courier New" w:eastAsia="Times New Roman" w:hAnsi="Courier New" w:cs="Courier New"/>
+          <w:sz w:val="20"/>
+          <w:szCs w:val="20"/>
+          <w:lang w:val="es-ES"/>
+        </w:rPr>
+        <w:t>&lt;&amp;&gt;</w:t>
+      </w:r>
+      <w:r>
+        <w:rPr>
+          <w:rFonts w:ascii="Courier New" w:eastAsia="Times New Roman" w:hAnsi="Courier New" w:cs="Courier New"/>
+          <w:sz w:val="20"/>
+          <w:szCs w:val="20"/>
+          <w:lang w:val="es-ES"/>
+        </w:rPr>
+        <w:t>|</w:t>
+      </w:r>
+      <w:r>
+        <w:rPr>
+          <w:rFonts w:ascii="Courier New" w:eastAsia="Times New Roman" w:hAnsi="Courier New" w:cs="Courier New"/>
+          <w:sz w:val="20"/>
+          <w:szCs w:val="20"/>
+          <w:lang w:val="es-ES"/>
+        </w:rPr>
+        <w:t>&lt;|&gt;</w:t>
+      </w:r>
+      <w:r>
+        <w:rPr>
+          <w:rFonts w:ascii="Courier New" w:eastAsia="Times New Roman" w:hAnsi="Courier New" w:cs="Courier New"/>
+          <w:sz w:val="20"/>
+          <w:szCs w:val="20"/>
+          <w:lang w:val="es-ES"/>
+        </w:rPr>
+        <w:t>|</w:t>
+      </w:r>
+      <w:r>
+        <w:rPr>
+          <w:rFonts w:ascii="Courier New" w:eastAsia="Times New Roman" w:hAnsi="Courier New" w:cs="Courier New"/>
+          <w:sz w:val="20"/>
+          <w:szCs w:val="20"/>
+          <w:lang w:val="es-ES"/>
+        </w:rPr>
+        <w:t xml:space="preserve">&lt;!&gt; </w:t>
+      </w:r>
+    </w:p>
+    <w:p>
+      <w:pPr>
+        <w:rPr>
+          <w:rFonts w:ascii="Courier New" w:eastAsia="Times New Roman" w:hAnsi="Courier New" w:cs="Courier New"/>
+          <w:sz w:val="20"/>
+          <w:szCs w:val="20"/>
+          <w:lang w:val="es-ES"/>
+        </w:rPr>
+      </w:pPr>
+      <w:r>
+        <w:rPr>
+          <w:rFonts w:ascii="Courier New" w:eastAsia="Times New Roman" w:hAnsi="Courier New" w:cs="Courier New"/>
+          <w:sz w:val="20"/>
+          <w:szCs w:val="20"/>
+          <w:lang w:val="es-ES"/>
+        </w:rPr>
+        <w:t>&lt;operación-</w:t>
+      </w:r>
+      <w:r>
+        <w:rPr>
+          <w:rFonts w:ascii="Courier New" w:eastAsia="Times New Roman" w:hAnsi="Courier New" w:cs="Courier New"/>
+          <w:sz w:val="20"/>
+          <w:szCs w:val="20"/>
+          <w:lang w:val="es-ES"/>
+        </w:rPr>
+        <w:t>relacional</w:t>
+      </w:r>
+      <w:proofErr w:type="gramStart"/>
+      <w:r>
+        <w:rPr>
+          <w:rFonts w:ascii="Courier New" w:eastAsia="Times New Roman" w:hAnsi="Courier New" w:cs="Courier New"/>
+          <w:sz w:val="20"/>
+          <w:szCs w:val="20"/>
+          <w:lang w:val="es-ES"/>
+        </w:rPr>
+        <w:t>&gt; ::=</w:t>
+      </w:r>
+      <w:proofErr w:type="gramEnd"/>
+      <w:r>
+        <w:rPr>
+          <w:rFonts w:ascii="Courier New" w:eastAsia="Times New Roman" w:hAnsi="Courier New" w:cs="Courier New"/>
+          <w:sz w:val="20"/>
+          <w:szCs w:val="20"/>
+          <w:lang w:val="es-ES"/>
+        </w:rPr>
+        <w:t xml:space="preserve"> &lt;</w:t>
+      </w:r>
+      <w:r>
+        <w:rPr>
+          <w:rFonts w:ascii="Courier New" w:eastAsia="Times New Roman" w:hAnsi="Courier New" w:cs="Courier New"/>
+          <w:sz w:val="20"/>
+          <w:szCs w:val="20"/>
+          <w:lang w:val="es-ES"/>
+        </w:rPr>
+        <w:t>==</w:t>
+      </w:r>
+      <w:r>
+        <w:rPr>
+          <w:rFonts w:ascii="Courier New" w:eastAsia="Times New Roman" w:hAnsi="Courier New" w:cs="Courier New"/>
+          <w:sz w:val="20"/>
+          <w:szCs w:val="20"/>
+          <w:lang w:val="es-ES"/>
+        </w:rPr>
+        <w:t>&gt;|&lt;</w:t>
+      </w:r>
+      <w:r>
+        <w:rPr>
+          <w:rFonts w:ascii="Courier New" w:eastAsia="Times New Roman" w:hAnsi="Courier New" w:cs="Courier New"/>
+          <w:sz w:val="20"/>
+          <w:szCs w:val="20"/>
+          <w:lang w:val="es-ES"/>
+        </w:rPr>
+        <w:t>&lt;=</w:t>
+      </w:r>
+      <w:r>
+        <w:rPr>
+          <w:rFonts w:ascii="Courier New" w:eastAsia="Times New Roman" w:hAnsi="Courier New" w:cs="Courier New"/>
+          <w:sz w:val="20"/>
+          <w:szCs w:val="20"/>
+          <w:lang w:val="es-ES"/>
+        </w:rPr>
+        <w:t>&gt;|&lt;</w:t>
+      </w:r>
+      <w:r>
+        <w:rPr>
+          <w:rFonts w:ascii="Courier New" w:eastAsia="Times New Roman" w:hAnsi="Courier New" w:cs="Courier New"/>
+          <w:sz w:val="20"/>
+          <w:szCs w:val="20"/>
+          <w:lang w:val="es-ES"/>
+        </w:rPr>
+        <w:t>&gt;=</w:t>
+      </w:r>
+      <w:r>
+        <w:rPr>
+          <w:rFonts w:ascii="Courier New" w:eastAsia="Times New Roman" w:hAnsi="Courier New" w:cs="Courier New"/>
+          <w:sz w:val="20"/>
+          <w:szCs w:val="20"/>
+          <w:lang w:val="es-ES"/>
+        </w:rPr>
+        <w:t>&gt;</w:t>
+      </w:r>
+      <w:r>
+        <w:rPr>
+          <w:rFonts w:ascii="Courier New" w:eastAsia="Times New Roman" w:hAnsi="Courier New" w:cs="Courier New"/>
+          <w:sz w:val="20"/>
+          <w:szCs w:val="20"/>
+          <w:lang w:val="es-ES"/>
+        </w:rPr>
+        <w:t>|</w:t>
+      </w:r>
+      <w:r>
+        <w:rPr>
+          <w:rFonts w:ascii="Courier New" w:eastAsia="Times New Roman" w:hAnsi="Courier New" w:cs="Courier New"/>
+          <w:sz w:val="20"/>
+          <w:szCs w:val="20"/>
+          <w:lang w:val="es-ES"/>
+        </w:rPr>
+        <w:t>&lt;&lt;&gt;|&lt;&gt;&gt;</w:t>
+      </w:r>
+    </w:p>
+    <w:p>
+      <w:pPr>
+        <w:rPr>
+          <w:rFonts w:ascii="Courier New" w:eastAsia="Times New Roman" w:hAnsi="Courier New" w:cs="Courier New"/>
+          <w:sz w:val="20"/>
+          <w:szCs w:val="20"/>
+          <w:lang w:val="es-ES"/>
+        </w:rPr>
+      </w:pPr>
+      <w:r>
+        <w:rPr>
+          <w:rFonts w:ascii="Courier New" w:eastAsia="Times New Roman" w:hAnsi="Courier New" w:cs="Courier New"/>
+          <w:sz w:val="20"/>
+          <w:szCs w:val="20"/>
+          <w:lang w:val="es-ES"/>
+        </w:rPr>
+        <w:t>&lt;operación-</w:t>
+      </w:r>
+      <w:r>
+        <w:rPr>
+          <w:rFonts w:ascii="Courier New" w:eastAsia="Times New Roman" w:hAnsi="Courier New" w:cs="Courier New"/>
+          <w:sz w:val="20"/>
+          <w:szCs w:val="20"/>
+          <w:lang w:val="es-ES"/>
+        </w:rPr>
+        <w:t>aritmética</w:t>
+      </w:r>
+      <w:proofErr w:type="gramStart"/>
+      <w:r>
+        <w:rPr>
+          <w:rFonts w:ascii="Courier New" w:eastAsia="Times New Roman" w:hAnsi="Courier New" w:cs="Courier New"/>
+          <w:sz w:val="20"/>
+          <w:szCs w:val="20"/>
+          <w:lang w:val="es-ES"/>
+        </w:rPr>
+        <w:t>&gt; ::=</w:t>
+      </w:r>
+      <w:proofErr w:type="gramEnd"/>
+      <w:r>
+        <w:rPr>
+          <w:rFonts w:ascii="Courier New" w:eastAsia="Times New Roman" w:hAnsi="Courier New" w:cs="Courier New"/>
+          <w:sz w:val="20"/>
+          <w:szCs w:val="20"/>
+          <w:lang w:val="es-ES"/>
+        </w:rPr>
+        <w:t xml:space="preserve"> &lt;</w:t>
+      </w:r>
+      <w:r>
+        <w:rPr>
+          <w:rFonts w:ascii="Courier New" w:eastAsia="Times New Roman" w:hAnsi="Courier New" w:cs="Courier New"/>
+          <w:sz w:val="20"/>
+          <w:szCs w:val="20"/>
+          <w:lang w:val="es-ES"/>
+        </w:rPr>
+        <w:t>+</w:t>
+      </w:r>
+      <w:r>
+        <w:rPr>
+          <w:rFonts w:ascii="Courier New" w:eastAsia="Times New Roman" w:hAnsi="Courier New" w:cs="Courier New"/>
+          <w:sz w:val="20"/>
+          <w:szCs w:val="20"/>
+          <w:lang w:val="es-ES"/>
+        </w:rPr>
+        <w:t>&gt;|&lt;</w:t>
+      </w:r>
+      <w:r>
+        <w:rPr>
+          <w:rFonts w:ascii="Courier New" w:eastAsia="Times New Roman" w:hAnsi="Courier New" w:cs="Courier New"/>
+          <w:sz w:val="20"/>
+          <w:szCs w:val="20"/>
+          <w:lang w:val="es-ES"/>
+        </w:rPr>
+        <w:t>=</w:t>
+      </w:r>
+      <w:r>
+        <w:rPr>
+          <w:rFonts w:ascii="Courier New" w:eastAsia="Times New Roman" w:hAnsi="Courier New" w:cs="Courier New"/>
+          <w:sz w:val="20"/>
+          <w:szCs w:val="20"/>
+          <w:lang w:val="es-ES"/>
+        </w:rPr>
+        <w:t>&gt;|&lt;</w:t>
+      </w:r>
+      <w:r>
+        <w:rPr>
+          <w:rFonts w:ascii="Courier New" w:eastAsia="Times New Roman" w:hAnsi="Courier New" w:cs="Courier New"/>
+          <w:sz w:val="20"/>
+          <w:szCs w:val="20"/>
+          <w:lang w:val="es-ES"/>
+        </w:rPr>
+        <w:t>-</w:t>
+      </w:r>
+      <w:r>
+        <w:rPr>
+          <w:rFonts w:ascii="Courier New" w:eastAsia="Times New Roman" w:hAnsi="Courier New" w:cs="Courier New"/>
+          <w:sz w:val="20"/>
+          <w:szCs w:val="20"/>
+          <w:lang w:val="es-ES"/>
+        </w:rPr>
+        <w:t>&gt;</w:t>
+      </w:r>
+      <w:r>
+        <w:rPr>
+          <w:rFonts w:ascii="Courier New" w:eastAsia="Times New Roman" w:hAnsi="Courier New" w:cs="Courier New"/>
+          <w:sz w:val="20"/>
+          <w:szCs w:val="20"/>
+          <w:lang w:val="es-ES"/>
+        </w:rPr>
+        <w:t>|&lt;*&gt;|&lt;/&gt;</w:t>
+      </w:r>
+      <w:r>
+        <w:rPr>
+          <w:rFonts w:ascii="Courier New" w:eastAsia="Times New Roman" w:hAnsi="Courier New" w:cs="Courier New"/>
+          <w:sz w:val="20"/>
+          <w:szCs w:val="20"/>
+          <w:lang w:val="es-ES"/>
+        </w:rPr>
+        <w:t xml:space="preserve"> </w:t>
+      </w:r>
+    </w:p>
+    <w:p>
+      <w:pPr>
+        <w:rPr>
+          <w:rFonts w:ascii="Courier New" w:eastAsia="Times New Roman" w:hAnsi="Courier New" w:cs="Courier New"/>
+          <w:sz w:val="20"/>
+          <w:szCs w:val="20"/>
+          <w:lang w:val="es-ES"/>
+        </w:rPr>
+      </w:pPr>
+    </w:p>
+    <w:p>
+      <w:pPr>
+        <w:rPr>
+          <w:rFonts w:ascii="Courier New" w:eastAsia="Times New Roman" w:hAnsi="Courier New" w:cs="Courier New"/>
+          <w:sz w:val="20"/>
+          <w:szCs w:val="20"/>
+          <w:lang w:val="es-ES"/>
+        </w:rPr>
+      </w:pPr>
+      <w:r>
+        <w:rPr>
+          <w:rFonts w:ascii="Courier New" w:eastAsia="Times New Roman" w:hAnsi="Courier New" w:cs="Courier New"/>
+          <w:sz w:val="20"/>
+          <w:szCs w:val="20"/>
+          <w:lang w:val="es-ES"/>
+        </w:rPr>
+        <w:t>&lt;retorno</w:t>
+      </w:r>
+      <w:proofErr w:type="gramStart"/>
+      <w:r>
+        <w:rPr>
+          <w:rFonts w:ascii="Courier New" w:eastAsia="Times New Roman" w:hAnsi="Courier New" w:cs="Courier New"/>
+          <w:sz w:val="20"/>
+          <w:szCs w:val="20"/>
+          <w:lang w:val="es-ES"/>
+        </w:rPr>
+        <w:t>&gt;</w:t>
+      </w:r>
+      <w:r>
+        <w:rPr>
+          <w:rFonts w:ascii="Courier New" w:eastAsia="Times New Roman" w:hAnsi="Courier New" w:cs="Courier New"/>
+          <w:sz w:val="20"/>
+          <w:szCs w:val="20"/>
+          <w:lang w:val="es-ES"/>
+        </w:rPr>
+        <w:t xml:space="preserve"> </w:t>
+      </w:r>
+      <w:r>
+        <w:rPr>
+          <w:rFonts w:ascii="Courier New" w:eastAsia="Times New Roman" w:hAnsi="Courier New" w:cs="Courier New"/>
+          <w:sz w:val="20"/>
+          <w:szCs w:val="20"/>
+          <w:lang w:val="es-ES"/>
+        </w:rPr>
+        <w:t>::=</w:t>
+      </w:r>
+      <w:proofErr w:type="gramEnd"/>
+      <w:r>
+        <w:rPr>
+          <w:rFonts w:ascii="Courier New" w:eastAsia="Times New Roman" w:hAnsi="Courier New" w:cs="Courier New"/>
+          <w:sz w:val="20"/>
+          <w:szCs w:val="20"/>
+          <w:lang w:val="es-ES"/>
+        </w:rPr>
+        <w:t xml:space="preserve"> regresa&lt;id&gt;;</w:t>
+      </w:r>
+    </w:p>
+    <w:p>
+      <w:pPr>
+        <w:rPr>
+          <w:rFonts w:ascii="Courier New" w:eastAsia="Times New Roman" w:hAnsi="Courier New" w:cs="Courier New"/>
+          <w:sz w:val="20"/>
+          <w:szCs w:val="20"/>
+          <w:lang w:val="es-ES"/>
+        </w:rPr>
+      </w:pPr>
+      <w:r>
+        <w:rPr>
+          <w:rFonts w:ascii="Courier New" w:eastAsia="Times New Roman" w:hAnsi="Courier New" w:cs="Courier New"/>
+          <w:sz w:val="20"/>
+          <w:szCs w:val="20"/>
+          <w:lang w:val="es-ES"/>
+        </w:rPr>
+        <w:t>&lt;id</w:t>
+      </w:r>
+      <w:proofErr w:type="gramStart"/>
+      <w:r>
+        <w:rPr>
+          <w:rFonts w:ascii="Courier New" w:eastAsia="Times New Roman" w:hAnsi="Courier New" w:cs="Courier New"/>
+          <w:sz w:val="20"/>
+          <w:szCs w:val="20"/>
+          <w:lang w:val="es-ES"/>
+        </w:rPr>
+        <w:t>&gt; ::=</w:t>
+      </w:r>
+      <w:proofErr w:type="gramEnd"/>
+      <w:r>
+        <w:rPr>
+          <w:rFonts w:ascii="Courier New" w:eastAsia="Times New Roman" w:hAnsi="Courier New" w:cs="Courier New"/>
+          <w:sz w:val="20"/>
+          <w:szCs w:val="20"/>
+          <w:lang w:val="es-ES"/>
+        </w:rPr>
+        <w:t xml:space="preserve"> &lt;identificador&gt;| &lt;palabra-reservada&gt; | &lt;operando&gt;</w:t>
+      </w:r>
+    </w:p>
+    <w:p>
+      <w:pPr>
+        <w:rPr>
+          <w:rFonts w:ascii="Courier New" w:eastAsia="Times New Roman" w:hAnsi="Courier New" w:cs="Courier New"/>
+          <w:sz w:val="20"/>
+          <w:szCs w:val="20"/>
+          <w:lang w:val="es-ES"/>
+        </w:rPr>
+      </w:pPr>
+      <w:r>
+        <w:rPr>
+          <w:rFonts w:ascii="Courier New" w:eastAsia="Times New Roman" w:hAnsi="Courier New" w:cs="Courier New"/>
+          <w:sz w:val="20"/>
+          <w:szCs w:val="20"/>
+          <w:lang w:val="es-ES"/>
+        </w:rPr>
+        <w:br/>
+        <w:t>&lt;identificador</w:t>
+      </w:r>
+      <w:proofErr w:type="gramStart"/>
+      <w:r>
+        <w:rPr>
+          <w:rFonts w:ascii="Courier New" w:eastAsia="Times New Roman" w:hAnsi="Courier New" w:cs="Courier New"/>
+          <w:sz w:val="20"/>
+          <w:szCs w:val="20"/>
+          <w:lang w:val="es-ES"/>
+        </w:rPr>
+        <w:t>&gt; ::=</w:t>
+      </w:r>
+      <w:proofErr w:type="gramEnd"/>
+      <w:r>
+        <w:rPr>
+          <w:rFonts w:ascii="Courier New" w:eastAsia="Times New Roman" w:hAnsi="Courier New" w:cs="Courier New"/>
+          <w:sz w:val="20"/>
+          <w:szCs w:val="20"/>
+          <w:lang w:val="es-ES"/>
+        </w:rPr>
+        <w:t xml:space="preserve"> &lt;cadena&gt; | &lt;entero&gt; | &lt;real&gt;</w:t>
+      </w:r>
+      <w:r>
+        <w:rPr>
+          <w:rFonts w:ascii="Courier New" w:eastAsia="Times New Roman" w:hAnsi="Courier New" w:cs="Courier New"/>
+          <w:sz w:val="20"/>
+          <w:szCs w:val="20"/>
+          <w:lang w:val="es-ES"/>
+        </w:rPr>
+        <w:t xml:space="preserve"> | &lt;función&gt;</w:t>
+      </w:r>
+    </w:p>
+    <w:p>
+      <w:pPr>
+        <w:rPr>
+          <w:rFonts w:ascii="Courier New" w:eastAsia="Times New Roman" w:hAnsi="Courier New" w:cs="Courier New"/>
+          <w:sz w:val="20"/>
+          <w:szCs w:val="20"/>
+          <w:lang w:val="es-ES"/>
+        </w:rPr>
+      </w:pPr>
+      <w:r>
+        <w:rPr>
+          <w:rFonts w:ascii="Courier New" w:eastAsia="Times New Roman" w:hAnsi="Courier New" w:cs="Courier New"/>
+          <w:sz w:val="20"/>
+          <w:szCs w:val="20"/>
+          <w:lang w:val="es-ES"/>
+        </w:rPr>
+        <w:t>&lt;entero</w:t>
+      </w:r>
+      <w:proofErr w:type="gramStart"/>
+      <w:r>
+        <w:rPr>
+          <w:rFonts w:ascii="Courier New" w:eastAsia="Times New Roman" w:hAnsi="Courier New" w:cs="Courier New"/>
+          <w:sz w:val="20"/>
+          <w:szCs w:val="20"/>
+          <w:lang w:val="es-ES"/>
+        </w:rPr>
+        <w:t>&gt; ::=</w:t>
+      </w:r>
+      <w:proofErr w:type="gramEnd"/>
+      <w:r>
+        <w:rPr>
+          <w:rFonts w:ascii="Courier New" w:eastAsia="Times New Roman" w:hAnsi="Courier New" w:cs="Courier New"/>
+          <w:sz w:val="20"/>
+          <w:szCs w:val="20"/>
+          <w:lang w:val="es-ES"/>
+        </w:rPr>
+        <w:t xml:space="preserve"> &lt;[0-9]&gt;&lt;[0-9]&gt;</w:t>
+      </w:r>
+    </w:p>
+    <w:p>
+      <w:pPr>
+        <w:rPr>
+          <w:rFonts w:ascii="Courier New" w:eastAsia="Times New Roman" w:hAnsi="Courier New" w:cs="Courier New"/>
+          <w:sz w:val="20"/>
+          <w:szCs w:val="20"/>
+          <w:lang w:val="es-ES"/>
+        </w:rPr>
+      </w:pPr>
+      <w:r>
+        <w:rPr>
+          <w:rFonts w:ascii="Courier New" w:eastAsia="Times New Roman" w:hAnsi="Courier New" w:cs="Courier New"/>
+          <w:sz w:val="20"/>
+          <w:szCs w:val="20"/>
+          <w:lang w:val="es-ES"/>
+        </w:rPr>
+        <w:t>&lt;real</w:t>
+      </w:r>
+      <w:proofErr w:type="gramStart"/>
+      <w:r>
+        <w:rPr>
+          <w:rFonts w:ascii="Courier New" w:eastAsia="Times New Roman" w:hAnsi="Courier New" w:cs="Courier New"/>
+          <w:sz w:val="20"/>
+          <w:szCs w:val="20"/>
+          <w:lang w:val="es-ES"/>
+        </w:rPr>
+        <w:t>&gt; ::=</w:t>
+      </w:r>
+      <w:proofErr w:type="gramEnd"/>
+      <w:r>
+        <w:rPr>
+          <w:rFonts w:ascii="Courier New" w:eastAsia="Times New Roman" w:hAnsi="Courier New" w:cs="Courier New"/>
+          <w:sz w:val="20"/>
+          <w:szCs w:val="20"/>
+          <w:lang w:val="es-ES"/>
+        </w:rPr>
+        <w:t xml:space="preserve"> </w:t>
+      </w:r>
+      <w:r>
+        <w:rPr>
+          <w:rFonts w:ascii="Courier New" w:eastAsia="Times New Roman" w:hAnsi="Courier New" w:cs="Courier New"/>
+          <w:sz w:val="20"/>
+          <w:szCs w:val="20"/>
+          <w:lang w:val="es-ES"/>
+        </w:rPr>
+        <w:t>&lt;[0-9]&gt;&lt;[0-9]&gt;</w:t>
+      </w:r>
+      <w:r>
+        <w:rPr>
+          <w:rFonts w:ascii="Courier New" w:eastAsia="Times New Roman" w:hAnsi="Courier New" w:cs="Courier New"/>
+          <w:sz w:val="20"/>
+          <w:szCs w:val="20"/>
+          <w:lang w:val="es-ES"/>
+        </w:rPr>
+        <w:t>&lt;.&gt;</w:t>
+      </w:r>
+      <w:r>
+        <w:rPr>
+          <w:rFonts w:ascii="Courier New" w:eastAsia="Times New Roman" w:hAnsi="Courier New" w:cs="Courier New"/>
+          <w:sz w:val="20"/>
+          <w:szCs w:val="20"/>
+          <w:lang w:val="es-ES"/>
+        </w:rPr>
+        <w:t>&lt;[0-9]&gt;&lt;[0-9]&gt;</w:t>
+      </w:r>
+    </w:p>
+    <w:p>
+      <w:pPr>
+        <w:rPr>
+          <w:rFonts w:ascii="Courier New" w:eastAsia="Times New Roman" w:hAnsi="Courier New" w:cs="Courier New"/>
+          <w:sz w:val="20"/>
+          <w:szCs w:val="20"/>
+        </w:rPr>
+      </w:pPr>
+    </w:p>
+    <w:p>
+      <w:pPr>
+        <w:rPr>
+          <w:rFonts w:ascii="Courier New" w:eastAsia="Times New Roman" w:hAnsi="Courier New" w:cs="Courier New"/>
+          <w:sz w:val="20"/>
+          <w:szCs w:val="20"/>
+        </w:rPr>
+      </w:pPr>
+      <w:r>
+        <w:rPr>
+          <w:rFonts w:ascii="Courier New" w:eastAsia="Times New Roman" w:hAnsi="Courier New" w:cs="Courier New"/>
+          <w:sz w:val="20"/>
+          <w:szCs w:val="20"/>
+        </w:rPr>
+        <w:t>&lt;</w:t>
+      </w:r>
+      <w:proofErr w:type="spellStart"/>
+      <w:r>
+        <w:rPr>
+          <w:rFonts w:ascii="Courier New" w:eastAsia="Times New Roman" w:hAnsi="Courier New" w:cs="Courier New"/>
+          <w:sz w:val="20"/>
+          <w:szCs w:val="20"/>
+        </w:rPr>
+        <w:t>carácter</w:t>
+      </w:r>
+      <w:proofErr w:type="spellEnd"/>
+      <w:r>
+        <w:rPr>
+          <w:rFonts w:ascii="Courier New" w:eastAsia="Times New Roman" w:hAnsi="Courier New" w:cs="Courier New"/>
+          <w:sz w:val="20"/>
+          <w:szCs w:val="20"/>
+        </w:rPr>
+        <w:t>-especial</w:t>
+      </w:r>
+      <w:proofErr w:type="gramStart"/>
+      <w:r>
+        <w:rPr>
+          <w:rFonts w:ascii="Courier New" w:eastAsia="Times New Roman" w:hAnsi="Courier New" w:cs="Courier New"/>
+          <w:sz w:val="20"/>
+          <w:szCs w:val="20"/>
+        </w:rPr>
+        <w:t>&gt; ::=</w:t>
+      </w:r>
+      <w:proofErr w:type="gramEnd"/>
+      <w:r>
+        <w:rPr>
+          <w:rFonts w:ascii="Courier New" w:eastAsia="Times New Roman" w:hAnsi="Courier New" w:cs="Courier New"/>
+          <w:sz w:val="20"/>
+          <w:szCs w:val="20"/>
+        </w:rPr>
+        <w:t xml:space="preserve"> &lt;%&gt;</w:t>
+      </w:r>
+      <w:r>
+        <w:rPr>
+          <w:rFonts w:ascii="Courier New" w:eastAsia="Times New Roman" w:hAnsi="Courier New" w:cs="Courier New"/>
+          <w:sz w:val="20"/>
+          <w:szCs w:val="20"/>
+        </w:rPr>
+        <w:t>|</w:t>
+      </w:r>
+      <w:r>
+        <w:rPr>
+          <w:rFonts w:ascii="Courier New" w:eastAsia="Times New Roman" w:hAnsi="Courier New" w:cs="Courier New"/>
+          <w:sz w:val="20"/>
+          <w:szCs w:val="20"/>
+        </w:rPr>
+        <w:t>&lt;</w:t>
+      </w:r>
+      <w:r>
+        <w:rPr>
+          <w:rFonts w:ascii="Courier New" w:eastAsia="Times New Roman" w:hAnsi="Courier New" w:cs="Courier New"/>
+          <w:sz w:val="20"/>
+          <w:szCs w:val="20"/>
+        </w:rPr>
+        <w:t>!</w:t>
+      </w:r>
+      <w:r>
+        <w:rPr>
+          <w:rFonts w:ascii="Courier New" w:eastAsia="Times New Roman" w:hAnsi="Courier New" w:cs="Courier New"/>
+          <w:sz w:val="20"/>
+          <w:szCs w:val="20"/>
+        </w:rPr>
+        <w:t>&gt;</w:t>
+      </w:r>
+      <w:r>
+        <w:rPr>
+          <w:rFonts w:ascii="Courier New" w:eastAsia="Times New Roman" w:hAnsi="Courier New" w:cs="Courier New"/>
+          <w:sz w:val="20"/>
+          <w:szCs w:val="20"/>
+        </w:rPr>
+        <w:t>|</w:t>
+      </w:r>
+      <w:r>
+        <w:rPr>
+          <w:rFonts w:ascii="Courier New" w:eastAsia="Times New Roman" w:hAnsi="Courier New" w:cs="Courier New"/>
+          <w:sz w:val="20"/>
+          <w:szCs w:val="20"/>
+        </w:rPr>
+        <w:t>&lt;</w:t>
+      </w:r>
+      <w:r>
+        <w:rPr>
+          <w:rFonts w:ascii="Courier New" w:eastAsia="Times New Roman" w:hAnsi="Courier New" w:cs="Courier New"/>
+          <w:sz w:val="20"/>
+          <w:szCs w:val="20"/>
+        </w:rPr>
+        <w:t>#</w:t>
+      </w:r>
+      <w:r>
+        <w:rPr>
+          <w:rFonts w:ascii="Courier New" w:eastAsia="Times New Roman" w:hAnsi="Courier New" w:cs="Courier New"/>
+          <w:sz w:val="20"/>
+          <w:szCs w:val="20"/>
+        </w:rPr>
+        <w:t>&gt;</w:t>
+      </w:r>
+      <w:r>
+        <w:rPr>
+          <w:rFonts w:ascii="Courier New" w:eastAsia="Times New Roman" w:hAnsi="Courier New" w:cs="Courier New"/>
+          <w:sz w:val="20"/>
+          <w:szCs w:val="20"/>
+        </w:rPr>
+        <w:t>|</w:t>
+      </w:r>
+      <w:r>
+        <w:rPr>
+          <w:rFonts w:ascii="Courier New" w:eastAsia="Times New Roman" w:hAnsi="Courier New" w:cs="Courier New"/>
+          <w:sz w:val="20"/>
+          <w:szCs w:val="20"/>
+        </w:rPr>
+        <w:t>&lt;</w:t>
+      </w:r>
+      <w:r>
+        <w:rPr>
+          <w:rFonts w:ascii="Courier New" w:eastAsia="Times New Roman" w:hAnsi="Courier New" w:cs="Courier New"/>
+          <w:sz w:val="20"/>
+          <w:szCs w:val="20"/>
+        </w:rPr>
+        <w:t>:</w:t>
+      </w:r>
+      <w:r>
+        <w:rPr>
+          <w:rFonts w:ascii="Courier New" w:eastAsia="Times New Roman" w:hAnsi="Courier New" w:cs="Courier New"/>
+          <w:sz w:val="20"/>
+          <w:szCs w:val="20"/>
+        </w:rPr>
+        <w:t>&gt;|&lt;</w:t>
+      </w:r>
+      <w:r>
+        <w:rPr>
+          <w:rFonts w:ascii="Courier New" w:eastAsia="Times New Roman" w:hAnsi="Courier New" w:cs="Courier New"/>
+          <w:sz w:val="20"/>
+          <w:szCs w:val="20"/>
+        </w:rPr>
+        <w:t>$</w:t>
+      </w:r>
+      <w:r>
+        <w:rPr>
+          <w:rFonts w:ascii="Courier New" w:eastAsia="Times New Roman" w:hAnsi="Courier New" w:cs="Courier New"/>
+          <w:sz w:val="20"/>
+          <w:szCs w:val="20"/>
+        </w:rPr>
+        <w:t>&gt;|&lt;</w:t>
+      </w:r>
+      <w:r>
+        <w:rPr>
+          <w:rFonts w:ascii="Courier New" w:eastAsia="Times New Roman" w:hAnsi="Courier New" w:cs="Courier New"/>
+          <w:sz w:val="20"/>
+          <w:szCs w:val="20"/>
+        </w:rPr>
+        <w:t>%</w:t>
+      </w:r>
+      <w:r>
+        <w:rPr>
+          <w:rFonts w:ascii="Courier New" w:eastAsia="Times New Roman" w:hAnsi="Courier New" w:cs="Courier New"/>
+          <w:sz w:val="20"/>
+          <w:szCs w:val="20"/>
+        </w:rPr>
+        <w:t>&gt;|&lt;</w:t>
+      </w:r>
+      <w:r>
+        <w:rPr>
+          <w:rFonts w:ascii="Courier New" w:eastAsia="Times New Roman" w:hAnsi="Courier New" w:cs="Courier New"/>
+          <w:sz w:val="20"/>
+          <w:szCs w:val="20"/>
+        </w:rPr>
+        <w:t>&amp;</w:t>
+      </w:r>
+      <w:r>
+        <w:rPr>
+          <w:rFonts w:ascii="Courier New" w:eastAsia="Times New Roman" w:hAnsi="Courier New" w:cs="Courier New"/>
+          <w:sz w:val="20"/>
+          <w:szCs w:val="20"/>
+        </w:rPr>
+        <w:t>&gt;|&lt;</w:t>
+      </w:r>
+      <w:r>
+        <w:rPr>
+          <w:rFonts w:ascii="Courier New" w:eastAsia="Times New Roman" w:hAnsi="Courier New" w:cs="Courier New"/>
+          <w:sz w:val="20"/>
+          <w:szCs w:val="20"/>
+        </w:rPr>
+        <w:t>*</w:t>
+      </w:r>
+      <w:r>
+        <w:rPr>
+          <w:rFonts w:ascii="Courier New" w:eastAsia="Times New Roman" w:hAnsi="Courier New" w:cs="Courier New"/>
+          <w:sz w:val="20"/>
+          <w:szCs w:val="20"/>
+        </w:rPr>
+        <w:t>&gt;|&lt;</w:t>
+      </w:r>
+      <w:r>
+        <w:rPr>
+          <w:rFonts w:ascii="Courier New" w:eastAsia="Times New Roman" w:hAnsi="Courier New" w:cs="Courier New"/>
+          <w:sz w:val="20"/>
+          <w:szCs w:val="20"/>
+        </w:rPr>
+        <w:t>:</w:t>
+      </w:r>
+      <w:r>
+        <w:rPr>
+          <w:rFonts w:ascii="Courier New" w:eastAsia="Times New Roman" w:hAnsi="Courier New" w:cs="Courier New"/>
+          <w:sz w:val="20"/>
+          <w:szCs w:val="20"/>
+        </w:rPr>
+        <w:t>&gt;|&lt;</w:t>
+      </w:r>
+      <w:r>
+        <w:rPr>
+          <w:rFonts w:ascii="Courier New" w:eastAsia="Times New Roman" w:hAnsi="Courier New" w:cs="Courier New"/>
+          <w:sz w:val="20"/>
+          <w:szCs w:val="20"/>
+        </w:rPr>
+        <w:t>+</w:t>
+      </w:r>
+      <w:r>
+        <w:rPr>
+          <w:rFonts w:ascii="Courier New" w:eastAsia="Times New Roman" w:hAnsi="Courier New" w:cs="Courier New"/>
+          <w:sz w:val="20"/>
+          <w:szCs w:val="20"/>
+        </w:rPr>
+        <w:t>&gt;</w:t>
+      </w:r>
+      <w:r>
+        <w:rPr>
+          <w:rFonts w:ascii="Courier New" w:eastAsia="Times New Roman" w:hAnsi="Courier New" w:cs="Courier New"/>
+          <w:sz w:val="20"/>
+          <w:szCs w:val="20"/>
+        </w:rPr>
+        <w:t>|</w:t>
+      </w:r>
+      <w:r>
+        <w:rPr>
+          <w:rFonts w:ascii="Courier New" w:eastAsia="Times New Roman" w:hAnsi="Courier New" w:cs="Courier New"/>
+          <w:sz w:val="20"/>
+          <w:szCs w:val="20"/>
+        </w:rPr>
+        <w:t>&lt;</w:t>
+      </w:r>
+      <w:r>
+        <w:rPr>
+          <w:rFonts w:ascii="Courier New" w:eastAsia="Times New Roman" w:hAnsi="Courier New" w:cs="Courier New"/>
+          <w:sz w:val="20"/>
+          <w:szCs w:val="20"/>
+        </w:rPr>
+        <w:t>,</w:t>
+      </w:r>
+      <w:r>
+        <w:rPr>
+          <w:rFonts w:ascii="Courier New" w:eastAsia="Times New Roman" w:hAnsi="Courier New" w:cs="Courier New"/>
+          <w:sz w:val="20"/>
+          <w:szCs w:val="20"/>
+        </w:rPr>
+        <w:t>&gt;</w:t>
+      </w:r>
+      <w:r>
+        <w:rPr>
+          <w:rFonts w:ascii="Courier New" w:eastAsia="Times New Roman" w:hAnsi="Courier New" w:cs="Courier New"/>
+          <w:sz w:val="20"/>
+          <w:szCs w:val="20"/>
+        </w:rPr>
+        <w:t>|</w:t>
+      </w:r>
+      <w:r>
+        <w:rPr>
+          <w:rFonts w:ascii="Courier New" w:eastAsia="Times New Roman" w:hAnsi="Courier New" w:cs="Courier New"/>
+          <w:sz w:val="20"/>
+          <w:szCs w:val="20"/>
+        </w:rPr>
+        <w:t>&lt;</w:t>
+      </w:r>
+      <w:r>
+        <w:rPr>
+          <w:rFonts w:ascii="Courier New" w:eastAsia="Times New Roman" w:hAnsi="Courier New" w:cs="Courier New"/>
+          <w:sz w:val="20"/>
+          <w:szCs w:val="20"/>
+        </w:rPr>
+        <w:t>-</w:t>
+      </w:r>
+      <w:r>
+        <w:rPr>
+          <w:rFonts w:ascii="Courier New" w:eastAsia="Times New Roman" w:hAnsi="Courier New" w:cs="Courier New"/>
+          <w:sz w:val="20"/>
+          <w:szCs w:val="20"/>
+        </w:rPr>
+        <w:t>&gt;|&lt;</w:t>
+      </w:r>
+      <w:r>
+        <w:rPr>
+          <w:rFonts w:ascii="Courier New" w:eastAsia="Times New Roman" w:hAnsi="Courier New" w:cs="Courier New"/>
+          <w:sz w:val="20"/>
+          <w:szCs w:val="20"/>
+        </w:rPr>
+        <w:t>.</w:t>
+      </w:r>
+      <w:r>
+        <w:rPr>
+          <w:rFonts w:ascii="Courier New" w:eastAsia="Times New Roman" w:hAnsi="Courier New" w:cs="Courier New"/>
+          <w:sz w:val="20"/>
+          <w:szCs w:val="20"/>
+        </w:rPr>
+        <w:t>&gt;|</w:t>
+      </w:r>
+    </w:p>
+    <w:p>
+      <w:pPr>
+        <w:rPr>
+          <w:rFonts w:ascii="Courier New" w:eastAsia="Times New Roman" w:hAnsi="Courier New" w:cs="Courier New"/>
+          <w:sz w:val="20"/>
+          <w:szCs w:val="20"/>
+        </w:rPr>
+      </w:pPr>
+      <w:r>
+        <w:rPr>
+          <w:rFonts w:ascii="Courier New" w:eastAsia="Times New Roman" w:hAnsi="Courier New" w:cs="Courier New"/>
+          <w:sz w:val="20"/>
+          <w:szCs w:val="20"/>
+        </w:rPr>
+        <w:t>&lt;</w:t>
+      </w:r>
+      <w:r>
+        <w:rPr>
+          <w:rFonts w:ascii="Courier New" w:eastAsia="Times New Roman" w:hAnsi="Courier New" w:cs="Courier New"/>
+          <w:sz w:val="20"/>
+          <w:szCs w:val="20"/>
+        </w:rPr>
+        <w:t>/</w:t>
+      </w:r>
+      <w:r>
+        <w:rPr>
+          <w:rFonts w:ascii="Courier New" w:eastAsia="Times New Roman" w:hAnsi="Courier New" w:cs="Courier New"/>
+          <w:sz w:val="20"/>
+          <w:szCs w:val="20"/>
+        </w:rPr>
+        <w:t>&gt;</w:t>
+      </w:r>
+      <w:r>
+        <w:rPr>
+          <w:rFonts w:ascii="Courier New" w:eastAsia="Times New Roman" w:hAnsi="Courier New" w:cs="Courier New"/>
+          <w:sz w:val="20"/>
+          <w:szCs w:val="20"/>
+        </w:rPr>
+        <w:t>|</w:t>
+      </w:r>
+      <w:r>
+        <w:rPr>
+          <w:rFonts w:ascii="Courier New" w:eastAsia="Times New Roman" w:hAnsi="Courier New" w:cs="Courier New"/>
+          <w:sz w:val="20"/>
+          <w:szCs w:val="20"/>
+        </w:rPr>
+        <w:t>&lt;</w:t>
+      </w:r>
+      <w:r>
+        <w:rPr>
+          <w:rFonts w:ascii="Courier New" w:eastAsia="Times New Roman" w:hAnsi="Courier New" w:cs="Courier New"/>
+          <w:sz w:val="20"/>
+          <w:szCs w:val="20"/>
+        </w:rPr>
+        <w:t>:</w:t>
+      </w:r>
+      <w:r>
+        <w:rPr>
+          <w:rFonts w:ascii="Courier New" w:eastAsia="Times New Roman" w:hAnsi="Courier New" w:cs="Courier New"/>
+          <w:sz w:val="20"/>
+          <w:szCs w:val="20"/>
+        </w:rPr>
+        <w:t>:</w:t>
+      </w:r>
+      <w:r>
+        <w:rPr>
+          <w:rFonts w:ascii="Courier New" w:eastAsia="Times New Roman" w:hAnsi="Courier New" w:cs="Courier New"/>
+          <w:sz w:val="20"/>
+          <w:szCs w:val="20"/>
+        </w:rPr>
+        <w:t>&gt;</w:t>
+      </w:r>
+      <w:r>
+        <w:rPr>
+          <w:rFonts w:ascii="Courier New" w:eastAsia="Times New Roman" w:hAnsi="Courier New" w:cs="Courier New"/>
+          <w:sz w:val="20"/>
+          <w:szCs w:val="20"/>
+        </w:rPr>
+        <w:t>|</w:t>
+      </w:r>
+      <w:r>
+        <w:rPr>
+          <w:rFonts w:ascii="Courier New" w:eastAsia="Times New Roman" w:hAnsi="Courier New" w:cs="Courier New"/>
+          <w:sz w:val="20"/>
+          <w:szCs w:val="20"/>
+        </w:rPr>
+        <w:t>&lt;</w:t>
+      </w:r>
+      <w:r>
+        <w:rPr>
+          <w:rFonts w:ascii="Courier New" w:eastAsia="Times New Roman" w:hAnsi="Courier New" w:cs="Courier New"/>
+          <w:sz w:val="20"/>
+          <w:szCs w:val="20"/>
+        </w:rPr>
+        <w:t>;</w:t>
+      </w:r>
+      <w:r>
+        <w:rPr>
+          <w:rFonts w:ascii="Courier New" w:eastAsia="Times New Roman" w:hAnsi="Courier New" w:cs="Courier New"/>
+          <w:sz w:val="20"/>
+          <w:szCs w:val="20"/>
+        </w:rPr>
+        <w:t>&gt;</w:t>
+      </w:r>
+      <w:r>
+        <w:rPr>
+          <w:rFonts w:ascii="Courier New" w:eastAsia="Times New Roman" w:hAnsi="Courier New" w:cs="Courier New"/>
+          <w:sz w:val="20"/>
+          <w:szCs w:val="20"/>
+        </w:rPr>
+        <w:t>|</w:t>
+      </w:r>
+      <w:r>
+        <w:rPr>
+          <w:rFonts w:ascii="Courier New" w:eastAsia="Times New Roman" w:hAnsi="Courier New" w:cs="Courier New"/>
+          <w:sz w:val="20"/>
+          <w:szCs w:val="20"/>
+        </w:rPr>
+        <w:t>&lt;</w:t>
+      </w:r>
+      <w:r>
+        <w:rPr>
+          <w:rFonts w:ascii="Courier New" w:eastAsia="Times New Roman" w:hAnsi="Courier New" w:cs="Courier New"/>
+          <w:sz w:val="20"/>
+          <w:szCs w:val="20"/>
+        </w:rPr>
+        <w:t>&lt;</w:t>
+      </w:r>
+      <w:r>
+        <w:rPr>
+          <w:rFonts w:ascii="Courier New" w:eastAsia="Times New Roman" w:hAnsi="Courier New" w:cs="Courier New"/>
+          <w:sz w:val="20"/>
+          <w:szCs w:val="20"/>
+        </w:rPr>
+        <w:t>&gt;</w:t>
+      </w:r>
+      <w:r>
+        <w:rPr>
+          <w:rFonts w:ascii="Courier New" w:eastAsia="Times New Roman" w:hAnsi="Courier New" w:cs="Courier New"/>
+          <w:sz w:val="20"/>
+          <w:szCs w:val="20"/>
+        </w:rPr>
+        <w:t>|&lt;&gt;&gt;|&lt;</w:t>
+      </w:r>
+      <w:r>
+        <w:rPr>
+          <w:rFonts w:ascii="Courier New" w:eastAsia="Times New Roman" w:hAnsi="Courier New" w:cs="Courier New"/>
+          <w:sz w:val="20"/>
+          <w:szCs w:val="20"/>
+        </w:rPr>
+        <w:t>&lt;</w:t>
+      </w:r>
+      <w:r>
+        <w:rPr>
+          <w:rFonts w:ascii="Courier New" w:eastAsia="Times New Roman" w:hAnsi="Courier New" w:cs="Courier New"/>
+          <w:sz w:val="20"/>
+          <w:szCs w:val="20"/>
+        </w:rPr>
+        <w:t>&gt;</w:t>
+      </w:r>
+      <w:r>
+        <w:rPr>
+          <w:rFonts w:ascii="Courier New" w:eastAsia="Times New Roman" w:hAnsi="Courier New" w:cs="Courier New"/>
+          <w:sz w:val="20"/>
+          <w:szCs w:val="20"/>
+        </w:rPr>
+        <w:t>&gt;|</w:t>
+      </w:r>
+      <w:r>
+        <w:rPr>
+          <w:rFonts w:ascii="Courier New" w:eastAsia="Times New Roman" w:hAnsi="Courier New" w:cs="Courier New"/>
+          <w:sz w:val="20"/>
+          <w:szCs w:val="20"/>
+        </w:rPr>
+        <w:t>&lt;</w:t>
+      </w:r>
+      <w:r>
+        <w:rPr>
+          <w:rFonts w:ascii="Courier New" w:eastAsia="Times New Roman" w:hAnsi="Courier New" w:cs="Courier New"/>
+          <w:sz w:val="20"/>
+          <w:szCs w:val="20"/>
+        </w:rPr>
+        <w:t>?</w:t>
+      </w:r>
+      <w:r>
+        <w:rPr>
+          <w:rFonts w:ascii="Courier New" w:eastAsia="Times New Roman" w:hAnsi="Courier New" w:cs="Courier New"/>
+          <w:sz w:val="20"/>
+          <w:szCs w:val="20"/>
+        </w:rPr>
+        <w:t>&gt;</w:t>
+      </w:r>
+      <w:r>
+        <w:rPr>
+          <w:rFonts w:ascii="Courier New" w:eastAsia="Times New Roman" w:hAnsi="Courier New" w:cs="Courier New"/>
+          <w:sz w:val="20"/>
+          <w:szCs w:val="20"/>
+        </w:rPr>
+        <w:t>|</w:t>
+      </w:r>
+      <w:r>
+        <w:rPr>
+          <w:rFonts w:ascii="Courier New" w:eastAsia="Times New Roman" w:hAnsi="Courier New" w:cs="Courier New"/>
+          <w:sz w:val="20"/>
+          <w:szCs w:val="20"/>
+        </w:rPr>
+        <w:t>&lt;</w:t>
+      </w:r>
+      <w:r>
+        <w:rPr>
+          <w:rFonts w:ascii="Courier New" w:eastAsia="Times New Roman" w:hAnsi="Courier New" w:cs="Courier New"/>
+          <w:sz w:val="20"/>
+          <w:szCs w:val="20"/>
+        </w:rPr>
+        <w:t>@</w:t>
+      </w:r>
+      <w:r>
+        <w:rPr>
+          <w:rFonts w:ascii="Courier New" w:eastAsia="Times New Roman" w:hAnsi="Courier New" w:cs="Courier New"/>
+          <w:sz w:val="20"/>
+          <w:szCs w:val="20"/>
+        </w:rPr>
+        <w:t>&gt;</w:t>
+      </w:r>
+      <w:r>
+        <w:rPr>
+          <w:rFonts w:ascii="Courier New" w:eastAsia="Times New Roman" w:hAnsi="Courier New" w:cs="Courier New"/>
+          <w:sz w:val="20"/>
+          <w:szCs w:val="20"/>
+        </w:rPr>
+        <w:t>|</w:t>
+      </w:r>
+      <w:r>
+        <w:rPr>
+          <w:rFonts w:ascii="Courier New" w:eastAsia="Times New Roman" w:hAnsi="Courier New" w:cs="Courier New"/>
+          <w:sz w:val="20"/>
+          <w:szCs w:val="20"/>
+        </w:rPr>
+        <w:t>&lt;</w:t>
+      </w:r>
+      <w:r>
+        <w:rPr>
+          <w:rFonts w:ascii="Courier New" w:eastAsia="Times New Roman" w:hAnsi="Courier New" w:cs="Courier New"/>
+          <w:sz w:val="20"/>
+          <w:szCs w:val="20"/>
+        </w:rPr>
+        <w:t>[</w:t>
+      </w:r>
+      <w:r>
+        <w:rPr>
+          <w:rFonts w:ascii="Courier New" w:eastAsia="Times New Roman" w:hAnsi="Courier New" w:cs="Courier New"/>
+          <w:sz w:val="20"/>
+          <w:szCs w:val="20"/>
+        </w:rPr>
+        <w:t>&gt;</w:t>
+      </w:r>
+      <w:r>
+        <w:rPr>
+          <w:rFonts w:ascii="Courier New" w:eastAsia="Times New Roman" w:hAnsi="Courier New" w:cs="Courier New"/>
+          <w:sz w:val="20"/>
+          <w:szCs w:val="20"/>
+        </w:rPr>
+        <w:t>|</w:t>
+      </w:r>
+      <w:r>
+        <w:rPr>
+          <w:rFonts w:ascii="Courier New" w:eastAsia="Times New Roman" w:hAnsi="Courier New" w:cs="Courier New"/>
+          <w:sz w:val="20"/>
+          <w:szCs w:val="20"/>
+        </w:rPr>
+        <w:t>&lt;</w:t>
+      </w:r>
+      <w:r>
+        <w:rPr>
+          <w:rFonts w:ascii="Courier New" w:eastAsia="Times New Roman" w:hAnsi="Courier New" w:cs="Courier New"/>
+          <w:sz w:val="20"/>
+          <w:szCs w:val="20"/>
+        </w:rPr>
+        <w:t>\\</w:t>
+      </w:r>
+      <w:r>
+        <w:rPr>
+          <w:rFonts w:ascii="Courier New" w:eastAsia="Times New Roman" w:hAnsi="Courier New" w:cs="Courier New"/>
+          <w:sz w:val="20"/>
+          <w:szCs w:val="20"/>
+        </w:rPr>
+        <w:t>&gt;</w:t>
+      </w:r>
+      <w:r>
+        <w:rPr>
+          <w:rFonts w:ascii="Courier New" w:eastAsia="Times New Roman" w:hAnsi="Courier New" w:cs="Courier New"/>
+          <w:sz w:val="20"/>
+          <w:szCs w:val="20"/>
+        </w:rPr>
+        <w:t>|</w:t>
+      </w:r>
+      <w:r>
+        <w:rPr>
+          <w:rFonts w:ascii="Courier New" w:eastAsia="Times New Roman" w:hAnsi="Courier New" w:cs="Courier New"/>
+          <w:sz w:val="20"/>
+          <w:szCs w:val="20"/>
+        </w:rPr>
+        <w:t>&lt;</w:t>
+      </w:r>
+      <w:r>
+        <w:rPr>
+          <w:rFonts w:ascii="Courier New" w:eastAsia="Times New Roman" w:hAnsi="Courier New" w:cs="Courier New"/>
+          <w:sz w:val="20"/>
+          <w:szCs w:val="20"/>
+        </w:rPr>
+        <w:t>]</w:t>
+      </w:r>
+      <w:r>
+        <w:rPr>
+          <w:rFonts w:ascii="Courier New" w:eastAsia="Times New Roman" w:hAnsi="Courier New" w:cs="Courier New"/>
+          <w:sz w:val="20"/>
+          <w:szCs w:val="20"/>
+        </w:rPr>
+        <w:t>&gt;</w:t>
+      </w:r>
+      <w:r>
+        <w:rPr>
+          <w:rFonts w:ascii="Courier New" w:eastAsia="Times New Roman" w:hAnsi="Courier New" w:cs="Courier New"/>
+          <w:sz w:val="20"/>
+          <w:szCs w:val="20"/>
+        </w:rPr>
+        <w:t>|</w:t>
+      </w:r>
+      <w:r>
+        <w:rPr>
+          <w:rFonts w:ascii="Courier New" w:eastAsia="Times New Roman" w:hAnsi="Courier New" w:cs="Courier New"/>
+          <w:sz w:val="20"/>
+          <w:szCs w:val="20"/>
+        </w:rPr>
+        <w:t>&lt;</w:t>
+      </w:r>
+      <w:r>
+        <w:rPr>
+          <w:rFonts w:ascii="Courier New" w:eastAsia="Times New Roman" w:hAnsi="Courier New" w:cs="Courier New"/>
+          <w:sz w:val="20"/>
+          <w:szCs w:val="20"/>
+        </w:rPr>
+        <w:t>^</w:t>
+      </w:r>
+      <w:r>
+        <w:rPr>
+          <w:rFonts w:ascii="Courier New" w:eastAsia="Times New Roman" w:hAnsi="Courier New" w:cs="Courier New"/>
+          <w:sz w:val="20"/>
+          <w:szCs w:val="20"/>
+        </w:rPr>
+        <w:t>&gt;</w:t>
+      </w:r>
+      <w:r>
+        <w:rPr>
+          <w:rFonts w:ascii="Courier New" w:eastAsia="Times New Roman" w:hAnsi="Courier New" w:cs="Courier New"/>
+          <w:sz w:val="20"/>
+          <w:szCs w:val="20"/>
+        </w:rPr>
+        <w:t>|</w:t>
+      </w:r>
+      <w:r>
+        <w:rPr>
+          <w:rFonts w:ascii="Courier New" w:eastAsia="Times New Roman" w:hAnsi="Courier New" w:cs="Courier New"/>
+          <w:sz w:val="20"/>
+          <w:szCs w:val="20"/>
+        </w:rPr>
+        <w:t>&lt;</w:t>
+      </w:r>
+      <w:r>
+        <w:rPr>
+          <w:rFonts w:ascii="Courier New" w:eastAsia="Times New Roman" w:hAnsi="Courier New" w:cs="Courier New"/>
+          <w:sz w:val="20"/>
+          <w:szCs w:val="20"/>
+        </w:rPr>
+        <w:t>_</w:t>
+      </w:r>
+      <w:r>
+        <w:rPr>
+          <w:rFonts w:ascii="Courier New" w:eastAsia="Times New Roman" w:hAnsi="Courier New" w:cs="Courier New"/>
+          <w:sz w:val="20"/>
+          <w:szCs w:val="20"/>
+        </w:rPr>
+        <w:t>&gt;</w:t>
+      </w:r>
+      <w:r>
+        <w:rPr>
+          <w:rFonts w:ascii="Courier New" w:eastAsia="Times New Roman" w:hAnsi="Courier New" w:cs="Courier New"/>
+          <w:sz w:val="20"/>
+          <w:szCs w:val="20"/>
+        </w:rPr>
+        <w:t>|</w:t>
+      </w:r>
+      <w:r>
+        <w:rPr>
+          <w:rFonts w:ascii="Courier New" w:eastAsia="Times New Roman" w:hAnsi="Courier New" w:cs="Courier New"/>
+          <w:sz w:val="20"/>
+          <w:szCs w:val="20"/>
+        </w:rPr>
+        <w:t>&lt;</w:t>
+      </w:r>
+      <w:r>
+        <w:rPr>
+          <w:rFonts w:ascii="Courier New" w:eastAsia="Times New Roman" w:hAnsi="Courier New" w:cs="Courier New"/>
+          <w:sz w:val="20"/>
+          <w:szCs w:val="20"/>
+        </w:rPr>
+        <w:t>`</w:t>
+      </w:r>
+      <w:r>
+        <w:rPr>
+          <w:rFonts w:ascii="Courier New" w:eastAsia="Times New Roman" w:hAnsi="Courier New" w:cs="Courier New"/>
+          <w:sz w:val="20"/>
+          <w:szCs w:val="20"/>
+        </w:rPr>
+        <w:t>&gt;</w:t>
+      </w:r>
+      <w:r>
+        <w:rPr>
+          <w:rFonts w:ascii="Courier New" w:eastAsia="Times New Roman" w:hAnsi="Courier New" w:cs="Courier New"/>
+          <w:sz w:val="20"/>
+          <w:szCs w:val="20"/>
+        </w:rPr>
+        <w:t>|</w:t>
+      </w:r>
+      <w:r>
+        <w:rPr>
+          <w:rFonts w:ascii="Courier New" w:eastAsia="Times New Roman" w:hAnsi="Courier New" w:cs="Courier New"/>
+          <w:sz w:val="20"/>
+          <w:szCs w:val="20"/>
+        </w:rPr>
+        <w:t>&lt;</w:t>
+      </w:r>
+      <w:r>
+        <w:rPr>
+          <w:rFonts w:ascii="Courier New" w:eastAsia="Times New Roman" w:hAnsi="Courier New" w:cs="Courier New"/>
+          <w:sz w:val="20"/>
+          <w:szCs w:val="20"/>
+        </w:rPr>
+        <w:t>{</w:t>
+      </w:r>
+      <w:r>
+        <w:rPr>
+          <w:rFonts w:ascii="Courier New" w:eastAsia="Times New Roman" w:hAnsi="Courier New" w:cs="Courier New"/>
+          <w:sz w:val="20"/>
+          <w:szCs w:val="20"/>
+        </w:rPr>
+        <w:t>&gt;</w:t>
+      </w:r>
+      <w:r>
+        <w:rPr>
+          <w:rFonts w:ascii="Courier New" w:eastAsia="Times New Roman" w:hAnsi="Courier New" w:cs="Courier New"/>
+          <w:sz w:val="20"/>
+          <w:szCs w:val="20"/>
+        </w:rPr>
+        <w:t>|</w:t>
+      </w:r>
+      <w:r>
+        <w:rPr>
+          <w:rFonts w:ascii="Courier New" w:eastAsia="Times New Roman" w:hAnsi="Courier New" w:cs="Courier New"/>
+          <w:sz w:val="20"/>
+          <w:szCs w:val="20"/>
+        </w:rPr>
+        <w:t>&lt;</w:t>
+      </w:r>
+      <w:r>
+        <w:rPr>
+          <w:rFonts w:ascii="Courier New" w:eastAsia="Times New Roman" w:hAnsi="Courier New" w:cs="Courier New"/>
+          <w:sz w:val="20"/>
+          <w:szCs w:val="20"/>
+        </w:rPr>
+        <w:t>|</w:t>
+      </w:r>
+      <w:r>
+        <w:rPr>
+          <w:rFonts w:ascii="Courier New" w:eastAsia="Times New Roman" w:hAnsi="Courier New" w:cs="Courier New"/>
+          <w:sz w:val="20"/>
+          <w:szCs w:val="20"/>
+        </w:rPr>
+        <w:t>&gt;</w:t>
+      </w:r>
+      <w:r>
+        <w:rPr>
+          <w:rFonts w:ascii="Courier New" w:eastAsia="Times New Roman" w:hAnsi="Courier New" w:cs="Courier New"/>
+          <w:sz w:val="20"/>
+          <w:szCs w:val="20"/>
+        </w:rPr>
+        <w:t>|</w:t>
+      </w:r>
+      <w:r>
+        <w:rPr>
+          <w:rFonts w:ascii="Courier New" w:eastAsia="Times New Roman" w:hAnsi="Courier New" w:cs="Courier New"/>
+          <w:sz w:val="20"/>
+          <w:szCs w:val="20"/>
+        </w:rPr>
+        <w:t>&lt;</w:t>
+      </w:r>
+      <w:r>
+        <w:rPr>
+          <w:rFonts w:ascii="Courier New" w:eastAsia="Times New Roman" w:hAnsi="Courier New" w:cs="Courier New"/>
+          <w:sz w:val="20"/>
+          <w:szCs w:val="20"/>
+        </w:rPr>
+        <w:t>}</w:t>
+      </w:r>
+      <w:r>
+        <w:rPr>
+          <w:rFonts w:ascii="Courier New" w:eastAsia="Times New Roman" w:hAnsi="Courier New" w:cs="Courier New"/>
+          <w:sz w:val="20"/>
+          <w:szCs w:val="20"/>
+        </w:rPr>
+        <w:t>&gt;</w:t>
+      </w:r>
+      <w:r>
+        <w:rPr>
+          <w:rFonts w:ascii="Courier New" w:eastAsia="Times New Roman" w:hAnsi="Courier New" w:cs="Courier New"/>
+          <w:sz w:val="20"/>
+          <w:szCs w:val="20"/>
+        </w:rPr>
+        <w:t>|</w:t>
+      </w:r>
+      <w:r>
+        <w:rPr>
+          <w:rFonts w:ascii="Courier New" w:eastAsia="Times New Roman" w:hAnsi="Courier New" w:cs="Courier New"/>
+          <w:sz w:val="20"/>
+          <w:szCs w:val="20"/>
+        </w:rPr>
+        <w:t>&lt;</w:t>
+      </w:r>
+      <w:r>
+        <w:rPr>
+          <w:rFonts w:ascii="Courier New" w:eastAsia="Times New Roman" w:hAnsi="Courier New" w:cs="Courier New"/>
+          <w:sz w:val="20"/>
+          <w:szCs w:val="20"/>
+        </w:rPr>
+        <w:t>~</w:t>
+      </w:r>
+      <w:r>
+        <w:rPr>
+          <w:rFonts w:ascii="Courier New" w:eastAsia="Times New Roman" w:hAnsi="Courier New" w:cs="Courier New"/>
+          <w:sz w:val="20"/>
+          <w:szCs w:val="20"/>
+        </w:rPr>
+        <w:t>&gt;</w:t>
+      </w:r>
+    </w:p>
+    <w:p>
+      <w:pPr>
+        <w:rPr>
+          <w:rFonts w:ascii="Courier New" w:eastAsia="Times New Roman" w:hAnsi="Courier New" w:cs="Courier New"/>
+          <w:sz w:val="20"/>
+          <w:szCs w:val="20"/>
+        </w:rPr>
+      </w:pPr>
+    </w:p>
+    <w:p>
+      <w:pPr>
+        <w:rPr>
+          <w:rFonts w:ascii="Courier New" w:eastAsia="Times New Roman" w:hAnsi="Courier New" w:cs="Courier New"/>
+          <w:sz w:val="20"/>
+          <w:szCs w:val="20"/>
+          <w:lang w:val="es-ES"/>
+        </w:rPr>
+      </w:pPr>
+      <w:r>
+        <w:rPr>
+          <w:rFonts w:ascii="Courier New" w:eastAsia="Times New Roman" w:hAnsi="Courier New" w:cs="Courier New"/>
+          <w:sz w:val="20"/>
+          <w:szCs w:val="20"/>
+          <w:lang w:val="es-ES"/>
+        </w:rPr>
+        <w:t>&lt;errores</w:t>
+      </w:r>
+      <w:proofErr w:type="gramStart"/>
+      <w:r>
+        <w:rPr>
+          <w:rFonts w:ascii="Courier New" w:eastAsia="Times New Roman" w:hAnsi="Courier New" w:cs="Courier New"/>
+          <w:sz w:val="20"/>
+          <w:szCs w:val="20"/>
+          <w:lang w:val="es-ES"/>
+        </w:rPr>
+        <w:t>&gt; ::=</w:t>
+      </w:r>
+      <w:proofErr w:type="gramEnd"/>
+      <w:r>
+        <w:rPr>
+          <w:rFonts w:ascii="Courier New" w:eastAsia="Times New Roman" w:hAnsi="Courier New" w:cs="Courier New"/>
+          <w:sz w:val="20"/>
+          <w:szCs w:val="20"/>
+          <w:lang w:val="es-ES"/>
+        </w:rPr>
+        <w:t xml:space="preserve"> {&lt;error&gt;}</w:t>
+      </w:r>
+      <w:r>
+        <w:rPr>
+          <w:rFonts w:ascii="Courier New" w:eastAsia="Times New Roman" w:hAnsi="Courier New" w:cs="Courier New"/>
+          <w:sz w:val="20"/>
+          <w:szCs w:val="20"/>
+          <w:lang w:val="es-ES"/>
+        </w:rPr>
+        <w:t>*</w:t>
+      </w:r>
+    </w:p>
+    <w:p>
+      <w:pPr>
+        <w:rPr>
+          <w:rFonts w:ascii="Courier New" w:eastAsia="Times New Roman" w:hAnsi="Courier New" w:cs="Courier New"/>
+          <w:sz w:val="20"/>
+          <w:szCs w:val="20"/>
+          <w:lang w:val="es-ES"/>
+        </w:rPr>
+      </w:pPr>
+      <w:r>
+        <w:rPr>
+          <w:rFonts w:ascii="Courier New" w:eastAsia="Times New Roman" w:hAnsi="Courier New" w:cs="Courier New"/>
+          <w:sz w:val="20"/>
+          <w:szCs w:val="20"/>
+          <w:lang w:val="es-ES"/>
+        </w:rPr>
+        <w:t>&lt;error</w:t>
+      </w:r>
+      <w:proofErr w:type="gramStart"/>
+      <w:r>
+        <w:rPr>
+          <w:rFonts w:ascii="Courier New" w:eastAsia="Times New Roman" w:hAnsi="Courier New" w:cs="Courier New"/>
+          <w:sz w:val="20"/>
+          <w:szCs w:val="20"/>
+          <w:lang w:val="es-ES"/>
+        </w:rPr>
+        <w:t>&gt; ::=</w:t>
+      </w:r>
+      <w:proofErr w:type="gramEnd"/>
+      <w:r>
+        <w:rPr>
+          <w:rFonts w:ascii="Courier New" w:eastAsia="Times New Roman" w:hAnsi="Courier New" w:cs="Courier New"/>
+          <w:sz w:val="20"/>
+          <w:szCs w:val="20"/>
+          <w:lang w:val="es-ES"/>
+        </w:rPr>
+        <w:t xml:space="preserve"> {&lt;id&gt;}&lt;carácter-especial&gt;{&lt;id&gt;}|</w:t>
+      </w:r>
+      <w:r>
+        <w:rPr>
+          <w:rFonts w:ascii="Courier New" w:eastAsia="Times New Roman" w:hAnsi="Courier New" w:cs="Courier New"/>
+          <w:sz w:val="20"/>
+          <w:szCs w:val="20"/>
+          <w:lang w:val="es-ES"/>
+        </w:rPr>
+        <w:t>{}</w:t>
+      </w:r>
+    </w:p>
+    <w:p>
+      <w:pPr>
+        <w:rPr>
+          <w:rFonts w:ascii="Courier New" w:eastAsia="Times New Roman" w:hAnsi="Courier New" w:cs="Courier New"/>
+          <w:sz w:val="20"/>
+          <w:szCs w:val="20"/>
+          <w:lang w:val="es-ES"/>
+        </w:rPr>
+      </w:pPr>
     </w:p>
     <w:sectPr>
       <w:pgSz w:w="12240" w:h="15840"/>

</xml_diff>